<commit_message>
Ispravka SSU-a Kupovina i rezervacija karata nakon FR
</commit_message>
<xml_diff>
--- a/Dokumenti/SSU/SSU Kupovina i rezervacija karata.docx
+++ b/Dokumenti/SSU/SSU Kupovina i rezervacija karata.docx
@@ -1,6 +1,6 @@
 
 <file path=word/document.xml><?xml version="1.0" encoding="utf-8"?>
-<w:document xmlns:ve="http://schemas.openxmlformats.org/markup-compatibility/2006" xmlns:o="urn:schemas-microsoft-com:office:office" xmlns:r="http://schemas.openxmlformats.org/officeDocument/2006/relationships" xmlns:m="http://schemas.openxmlformats.org/officeDocument/2006/math" xmlns:v="urn:schemas-microsoft-com:vml" xmlns:wp="http://schemas.openxmlformats.org/drawingml/2006/wordprocessingDrawing" xmlns:w10="urn:schemas-microsoft-com:office:word" xmlns:w="http://schemas.openxmlformats.org/wordprocessingml/2006/main" xmlns:wne="http://schemas.microsoft.com/office/word/2006/wordml">
+<w:document xmlns:wpc="http://schemas.microsoft.com/office/word/2010/wordprocessingCanvas" xmlns:cx="http://schemas.microsoft.com/office/drawing/2014/chartex" xmlns:cx1="http://schemas.microsoft.com/office/drawing/2015/9/8/chartex" xmlns:cx2="http://schemas.microsoft.com/office/drawing/2015/10/21/chartex" xmlns:cx3="http://schemas.microsoft.com/office/drawing/2016/5/9/chartex" xmlns:cx4="http://schemas.microsoft.com/office/drawing/2016/5/10/chartex" xmlns:cx5="http://schemas.microsoft.com/office/drawing/2016/5/11/chartex" xmlns:cx6="http://schemas.microsoft.com/office/drawing/2016/5/12/chartex" xmlns:cx7="http://schemas.microsoft.com/office/drawing/2016/5/13/chartex" xmlns:cx8="http://schemas.microsoft.com/office/drawing/2016/5/14/chartex" xmlns:mc="http://schemas.openxmlformats.org/markup-compatibility/2006" xmlns:aink="http://schemas.microsoft.com/office/drawing/2016/ink" xmlns:am3d="http://schemas.microsoft.com/office/drawing/2017/model3d" xmlns:o="urn:schemas-microsoft-com:office:office" xmlns:r="http://schemas.openxmlformats.org/officeDocument/2006/relationships" xmlns:m="http://schemas.openxmlformats.org/officeDocument/2006/math" xmlns:v="urn:schemas-microsoft-com:vml" xmlns:wp14="http://schemas.microsoft.com/office/word/2010/wordprocessingDrawing" xmlns:wp="http://schemas.openxmlformats.org/drawingml/2006/wordprocessingDrawing" xmlns:w10="urn:schemas-microsoft-com:office:word" xmlns:w="http://schemas.openxmlformats.org/wordprocessingml/2006/main" xmlns:w14="http://schemas.microsoft.com/office/word/2010/wordml" xmlns:w15="http://schemas.microsoft.com/office/word/2012/wordml" xmlns:w16cid="http://schemas.microsoft.com/office/word/2016/wordml/cid" xmlns:w16se="http://schemas.microsoft.com/office/word/2015/wordml/symex" xmlns:wpg="http://schemas.microsoft.com/office/word/2010/wordprocessingGroup" xmlns:wpi="http://schemas.microsoft.com/office/word/2010/wordprocessingInk" xmlns:wne="http://schemas.microsoft.com/office/word/2006/wordml" xmlns:wps="http://schemas.microsoft.com/office/word/2010/wordprocessingShape" mc:Ignorable="w14 w15 w16se w16cid wp14">
   <w:body>
     <w:p>
       <w:proofErr w:type="spellStart"/>
@@ -259,8 +259,6 @@
         </w:rPr>
         <w:t>-</w:t>
       </w:r>
-      <w:bookmarkStart w:id="0" w:name="_GoBack"/>
-      <w:bookmarkEnd w:id="0"/>
     </w:p>
     <w:p>
       <w:pPr>
@@ -1437,7 +1435,7 @@
           <w:lang w:val="sr-Latn-CS"/>
         </w:rPr>
       </w:pPr>
-      <w:bookmarkStart w:id="1" w:name="_Toc34566840"/>
+      <w:bookmarkStart w:id="0" w:name="_Toc34566840"/>
       <w:r>
         <w:rPr>
           <w:lang w:val="sr-Latn-CS"/>
@@ -1445,7 +1443,7 @@
         <w:lastRenderedPageBreak/>
         <w:t>Istorija izmena</w:t>
       </w:r>
-      <w:bookmarkEnd w:id="1"/>
+      <w:bookmarkEnd w:id="0"/>
     </w:p>
     <w:p>
       <w:pPr>
@@ -1458,7 +1456,7 @@
       <w:tblPr>
         <w:tblStyle w:val="TableGrid"/>
         <w:tblW w:w="9089" w:type="dxa"/>
-        <w:tblLook w:val="04A0"/>
+        <w:tblLook w:val="04A0" w:firstRow="1" w:lastRow="0" w:firstColumn="1" w:lastColumn="0" w:noHBand="0" w:noVBand="1"/>
       </w:tblPr>
       <w:tblGrid>
         <w:gridCol w:w="2272"/>
@@ -1694,6 +1692,12 @@
                 <w:lang w:val="sr-Latn-CS"/>
               </w:rPr>
             </w:pPr>
+            <w:r>
+              <w:rPr>
+                <w:lang w:val="sr-Latn-CS"/>
+              </w:rPr>
+              <w:t>26.03.2020.</w:t>
+            </w:r>
           </w:p>
         </w:tc>
         <w:tc>
@@ -1706,6 +1710,12 @@
                 <w:lang w:val="sr-Latn-CS"/>
               </w:rPr>
             </w:pPr>
+            <w:r>
+              <w:rPr>
+                <w:lang w:val="sr-Latn-CS"/>
+              </w:rPr>
+              <w:t>1.1</w:t>
+            </w:r>
           </w:p>
         </w:tc>
         <w:tc>
@@ -1718,6 +1728,12 @@
                 <w:lang w:val="sr-Latn-CS"/>
               </w:rPr>
             </w:pPr>
+            <w:r>
+              <w:rPr>
+                <w:lang w:val="sr-Latn-CS"/>
+              </w:rPr>
+              <w:t>Verzija nakon FR</w:t>
+            </w:r>
           </w:p>
         </w:tc>
         <w:tc>
@@ -1727,9 +1743,15 @@
           <w:p>
             <w:pPr>
               <w:rPr>
-                <w:lang w:val="sr-Latn-CS"/>
+                <w:lang w:val="sr-Latn-BA"/>
               </w:rPr>
             </w:pPr>
+            <w:r>
+              <w:rPr>
+                <w:lang w:val="sr-Latn-CS"/>
+              </w:rPr>
+              <w:t>Ivan Rakonjac</w:t>
+            </w:r>
           </w:p>
         </w:tc>
       </w:tr>
@@ -1966,7 +1988,7 @@
           <w:lang w:val="sr-Latn-CS"/>
         </w:rPr>
       </w:pPr>
-      <w:bookmarkStart w:id="2" w:name="_Toc34566841"/>
+      <w:bookmarkStart w:id="1" w:name="_Toc34566841"/>
       <w:r>
         <w:rPr>
           <w:lang w:val="sr-Latn-CS"/>
@@ -1974,7 +1996,7 @@
         <w:lastRenderedPageBreak/>
         <w:t>Uvod</w:t>
       </w:r>
-      <w:bookmarkEnd w:id="2"/>
+      <w:bookmarkEnd w:id="1"/>
     </w:p>
     <w:p>
       <w:pPr>
@@ -1987,14 +2009,14 @@
           <w:lang w:val="sr-Latn-CS"/>
         </w:rPr>
       </w:pPr>
-      <w:bookmarkStart w:id="3" w:name="_Toc34566842"/>
+      <w:bookmarkStart w:id="2" w:name="_Toc34566842"/>
       <w:r>
         <w:rPr>
           <w:lang w:val="sr-Latn-CS"/>
         </w:rPr>
         <w:t>Rezime</w:t>
       </w:r>
-      <w:bookmarkEnd w:id="3"/>
+      <w:bookmarkEnd w:id="2"/>
     </w:p>
     <w:p>
       <w:pPr>
@@ -2035,14 +2057,14 @@
           <w:lang w:val="sr-Latn-CS"/>
         </w:rPr>
       </w:pPr>
-      <w:bookmarkStart w:id="4" w:name="_Toc34566843"/>
+      <w:bookmarkStart w:id="3" w:name="_Toc34566843"/>
       <w:r>
         <w:rPr>
           <w:lang w:val="sr-Latn-CS"/>
         </w:rPr>
         <w:t>Namena dokumenta i ciljne grupe</w:t>
       </w:r>
-      <w:bookmarkEnd w:id="4"/>
+      <w:bookmarkEnd w:id="3"/>
     </w:p>
     <w:p>
       <w:pPr>
@@ -2077,14 +2099,14 @@
           <w:lang w:val="sr-Latn-CS"/>
         </w:rPr>
       </w:pPr>
-      <w:bookmarkStart w:id="5" w:name="_Toc34566844"/>
+      <w:bookmarkStart w:id="4" w:name="_Toc34566844"/>
       <w:r>
         <w:rPr>
           <w:lang w:val="sr-Latn-CS"/>
         </w:rPr>
         <w:t>Reference</w:t>
       </w:r>
-      <w:bookmarkEnd w:id="5"/>
+      <w:bookmarkEnd w:id="4"/>
     </w:p>
     <w:p>
       <w:pPr>
@@ -2140,21 +2162,21 @@
           <w:lang w:val="sr-Latn-CS"/>
         </w:rPr>
       </w:pPr>
-      <w:bookmarkStart w:id="6" w:name="_Toc34566845"/>
+      <w:bookmarkStart w:id="5" w:name="_Toc34566845"/>
       <w:r>
         <w:rPr>
           <w:lang w:val="sr-Latn-CS"/>
         </w:rPr>
         <w:t>Otvorena pitanja</w:t>
       </w:r>
-      <w:bookmarkEnd w:id="6"/>
+      <w:bookmarkEnd w:id="5"/>
     </w:p>
     <w:tbl>
       <w:tblPr>
         <w:tblStyle w:val="TableGrid"/>
         <w:tblW w:w="0" w:type="auto"/>
         <w:tblInd w:w="1140" w:type="dxa"/>
-        <w:tblLook w:val="04A0"/>
+        <w:tblLook w:val="04A0" w:firstRow="1" w:lastRow="0" w:firstColumn="1" w:lastColumn="0" w:noHBand="0" w:noVBand="1"/>
       </w:tblPr>
       <w:tblGrid>
         <w:gridCol w:w="1236"/>
@@ -2272,7 +2294,19 @@
               <w:rPr>
                 <w:lang w:val="sr-Latn-CS"/>
               </w:rPr>
-              <w:t xml:space="preserve">sedišta koja želi da koristi, a da to nije potvrdio, jer time onemogućava ostale da izaberu to sediste. </w:t>
+              <w:t>sedišta koja želi da koristi, a da to nije potvrdio, jer time onemogućava ostale da izaberu to sedi</w:t>
+            </w:r>
+            <w:r>
+              <w:rPr>
+                <w:lang w:val="sr-Latn-CS"/>
+              </w:rPr>
+              <w:t>š</w:t>
+            </w:r>
+            <w:r>
+              <w:rPr>
+                <w:lang w:val="sr-Latn-CS"/>
+              </w:rPr>
+              <w:t xml:space="preserve">te. </w:t>
             </w:r>
           </w:p>
         </w:tc>
@@ -2312,14 +2346,14 @@
           <w:lang w:val="sr-Latn-CS"/>
         </w:rPr>
       </w:pPr>
-      <w:bookmarkStart w:id="7" w:name="_Toc34566846"/>
+      <w:bookmarkStart w:id="6" w:name="_Toc34566846"/>
       <w:r>
         <w:rPr>
           <w:lang w:val="sr-Latn-CS"/>
         </w:rPr>
         <w:t xml:space="preserve">Scenario </w:t>
       </w:r>
-      <w:bookmarkEnd w:id="7"/>
+      <w:bookmarkEnd w:id="6"/>
       <w:r>
         <w:rPr>
           <w:lang w:val="sr-Latn-CS"/>
@@ -2338,14 +2372,14 @@
           <w:lang w:val="sr-Latn-CS"/>
         </w:rPr>
       </w:pPr>
-      <w:bookmarkStart w:id="8" w:name="_Toc34566847"/>
+      <w:bookmarkStart w:id="7" w:name="_Toc34566847"/>
       <w:r>
         <w:rPr>
           <w:lang w:val="sr-Latn-CS"/>
         </w:rPr>
         <w:t>Kratak opis</w:t>
       </w:r>
-      <w:bookmarkEnd w:id="8"/>
+      <w:bookmarkEnd w:id="7"/>
     </w:p>
     <w:p>
       <w:pPr>
@@ -2379,14 +2413,14 @@
           <w:lang w:val="sr-Latn-CS"/>
         </w:rPr>
       </w:pPr>
-      <w:bookmarkStart w:id="9" w:name="_Toc34566848"/>
+      <w:bookmarkStart w:id="8" w:name="_Toc34566848"/>
       <w:r>
         <w:rPr>
           <w:lang w:val="sr-Latn-CS"/>
         </w:rPr>
         <w:t>Tok dogadjaja</w:t>
       </w:r>
-      <w:bookmarkEnd w:id="9"/>
+      <w:bookmarkEnd w:id="8"/>
     </w:p>
     <w:p>
       <w:pPr>
@@ -2415,7 +2449,19 @@
         <w:rPr>
           <w:lang w:val="sr-Latn-CS"/>
         </w:rPr>
-        <w:t>Takodje je moguće navesti i alternativne tokove, to jest scenarije, na primer šta se desi ako dodje do neke vrste greške.</w:t>
+        <w:t>Tako</w:t>
+      </w:r>
+      <w:r>
+        <w:rPr>
+          <w:lang w:val="sr-Latn-CS"/>
+        </w:rPr>
+        <w:t>đ</w:t>
+      </w:r>
+      <w:r>
+        <w:rPr>
+          <w:lang w:val="sr-Latn-CS"/>
+        </w:rPr>
+        <w:t>e je moguće navesti i alternativne tokove, to jest scenarije, na primer šta se desi ako dodje do neke vrste greške.</w:t>
       </w:r>
     </w:p>
     <w:p>
@@ -2981,7 +3027,13 @@
           <w:lang w:val="sr-Latn-CS"/>
         </w:rPr>
         <w:tab/>
-        <w:t>.2.1: Ako je manji od 3, ide se na korak 1</w:t>
+        <w:t xml:space="preserve">.2.1: Ako je manji od 3, ide se na korak </w:t>
+      </w:r>
+      <w:r>
+        <w:rPr>
+          <w:lang w:val="sr-Latn-CS"/>
+        </w:rPr>
+        <w:t>8</w:t>
       </w:r>
     </w:p>
     <w:p>
@@ -3116,14 +3168,14 @@
           <w:lang w:val="sr-Latn-CS"/>
         </w:rPr>
       </w:pPr>
-      <w:bookmarkStart w:id="10" w:name="_Toc34566849"/>
+      <w:bookmarkStart w:id="9" w:name="_Toc34566849"/>
       <w:r>
         <w:rPr>
           <w:lang w:val="sr-Latn-CS"/>
         </w:rPr>
         <w:t>Posebni zahtevi</w:t>
       </w:r>
-      <w:bookmarkEnd w:id="10"/>
+      <w:bookmarkEnd w:id="9"/>
     </w:p>
     <w:p>
       <w:pPr>
@@ -3150,14 +3202,14 @@
           <w:lang w:val="sr-Latn-CS"/>
         </w:rPr>
       </w:pPr>
-      <w:bookmarkStart w:id="11" w:name="_Toc34566850"/>
+      <w:bookmarkStart w:id="10" w:name="_Toc34566850"/>
       <w:r>
         <w:rPr>
           <w:lang w:val="sr-Latn-CS"/>
         </w:rPr>
         <w:t>Preduslovi</w:t>
       </w:r>
-      <w:bookmarkEnd w:id="11"/>
+      <w:bookmarkEnd w:id="10"/>
     </w:p>
     <w:p>
       <w:pPr>
@@ -3190,64 +3242,36 @@
           <w:lang w:val="sr-Latn-CS"/>
         </w:rPr>
       </w:pPr>
-      <w:bookmarkStart w:id="12" w:name="_Toc34566851"/>
+      <w:bookmarkStart w:id="11" w:name="_Toc34566851"/>
       <w:r>
         <w:rPr>
           <w:lang w:val="sr-Latn-CS"/>
         </w:rPr>
         <w:t>Posledice</w:t>
       </w:r>
+      <w:bookmarkEnd w:id="11"/>
+    </w:p>
+    <w:p>
+      <w:pPr>
+        <w:ind w:left="720"/>
+        <w:rPr>
+          <w:lang w:val="sr-Latn-CS"/>
+        </w:rPr>
+      </w:pPr>
+      <w:r>
+        <w:rPr>
+          <w:lang w:val="sr-Latn-CS"/>
+        </w:rPr>
+        <w:t xml:space="preserve">Kao rezultat </w:t>
+      </w:r>
+      <w:r>
+        <w:rPr>
+          <w:lang w:val="sr-Latn-CS"/>
+        </w:rPr>
+        <w:t>korisnik je od svoje kuće rezervisao ili kupio karte za željeni film.</w:t>
+      </w:r>
+      <w:bookmarkStart w:id="12" w:name="_GoBack"/>
       <w:bookmarkEnd w:id="12"/>
-    </w:p>
-    <w:p>
-      <w:pPr>
-        <w:ind w:left="720"/>
-        <w:rPr>
-          <w:lang w:val="sr-Latn-CS"/>
-        </w:rPr>
-      </w:pPr>
-      <w:r>
-        <w:rPr>
-          <w:lang w:val="sr-Latn-CS"/>
-        </w:rPr>
-        <w:t xml:space="preserve">Kao rezultat </w:t>
-      </w:r>
-      <w:r>
-        <w:rPr>
-          <w:lang w:val="sr-Latn-CS"/>
-        </w:rPr>
-        <w:t>korisnik je od svoje kuće rezervisao ili kupio karte za željeni film.</w:t>
-      </w:r>
-    </w:p>
-    <w:p>
-      <w:pPr>
-        <w:pStyle w:val="Heading5"/>
-        <w:ind w:left="720"/>
-        <w:rPr>
-          <w:lang w:val="sr-Latn-CS"/>
-        </w:rPr>
-      </w:pPr>
-    </w:p>
-    <w:p>
-      <w:pPr>
-        <w:pStyle w:val="Heading2"/>
-        <w:rPr>
-          <w:lang w:val="sr-Latn-CS"/>
-        </w:rPr>
-      </w:pPr>
-      <w:r>
-        <w:rPr>
-          <w:lang w:val="sr-Latn-CS"/>
-        </w:rPr>
-        <w:tab/>
-      </w:r>
-    </w:p>
-    <w:p>
-      <w:pPr>
-        <w:rPr>
-          <w:lang w:val="sr-Latn-CS"/>
-        </w:rPr>
-      </w:pPr>
     </w:p>
     <w:sectPr>
       <w:headerReference w:type="first" r:id="rId9"/>
@@ -3265,7 +3289,7 @@
 </file>
 
 <file path=word/endnotes.xml><?xml version="1.0" encoding="utf-8"?>
-<w:endnotes xmlns:ve="http://schemas.openxmlformats.org/markup-compatibility/2006" xmlns:o="urn:schemas-microsoft-com:office:office" xmlns:r="http://schemas.openxmlformats.org/officeDocument/2006/relationships" xmlns:m="http://schemas.openxmlformats.org/officeDocument/2006/math" xmlns:v="urn:schemas-microsoft-com:vml" xmlns:wp="http://schemas.openxmlformats.org/drawingml/2006/wordprocessingDrawing" xmlns:w10="urn:schemas-microsoft-com:office:word" xmlns:w="http://schemas.openxmlformats.org/wordprocessingml/2006/main" xmlns:wne="http://schemas.microsoft.com/office/word/2006/wordml">
+<w:endnotes xmlns:wpc="http://schemas.microsoft.com/office/word/2010/wordprocessingCanvas" xmlns:cx="http://schemas.microsoft.com/office/drawing/2014/chartex" xmlns:cx1="http://schemas.microsoft.com/office/drawing/2015/9/8/chartex" xmlns:cx2="http://schemas.microsoft.com/office/drawing/2015/10/21/chartex" xmlns:cx3="http://schemas.microsoft.com/office/drawing/2016/5/9/chartex" xmlns:cx4="http://schemas.microsoft.com/office/drawing/2016/5/10/chartex" xmlns:cx5="http://schemas.microsoft.com/office/drawing/2016/5/11/chartex" xmlns:cx6="http://schemas.microsoft.com/office/drawing/2016/5/12/chartex" xmlns:cx7="http://schemas.microsoft.com/office/drawing/2016/5/13/chartex" xmlns:cx8="http://schemas.microsoft.com/office/drawing/2016/5/14/chartex" xmlns:mc="http://schemas.openxmlformats.org/markup-compatibility/2006" xmlns:aink="http://schemas.microsoft.com/office/drawing/2016/ink" xmlns:am3d="http://schemas.microsoft.com/office/drawing/2017/model3d" xmlns:o="urn:schemas-microsoft-com:office:office" xmlns:r="http://schemas.openxmlformats.org/officeDocument/2006/relationships" xmlns:m="http://schemas.openxmlformats.org/officeDocument/2006/math" xmlns:v="urn:schemas-microsoft-com:vml" xmlns:wp14="http://schemas.microsoft.com/office/word/2010/wordprocessingDrawing" xmlns:wp="http://schemas.openxmlformats.org/drawingml/2006/wordprocessingDrawing" xmlns:w10="urn:schemas-microsoft-com:office:word" xmlns:w="http://schemas.openxmlformats.org/wordprocessingml/2006/main" xmlns:w14="http://schemas.microsoft.com/office/word/2010/wordml" xmlns:w15="http://schemas.microsoft.com/office/word/2012/wordml" xmlns:w16cid="http://schemas.microsoft.com/office/word/2016/wordml/cid" xmlns:w16se="http://schemas.microsoft.com/office/word/2015/wordml/symex" xmlns:wpg="http://schemas.microsoft.com/office/word/2010/wordprocessingGroup" xmlns:wpi="http://schemas.microsoft.com/office/word/2010/wordprocessingInk" xmlns:wne="http://schemas.microsoft.com/office/word/2006/wordml" xmlns:wps="http://schemas.microsoft.com/office/word/2010/wordprocessingShape" mc:Ignorable="w14 w15 w16se w16cid wp14">
   <w:endnote w:type="separator" w:id="-1">
     <w:p>
       <w:r>
@@ -3284,7 +3308,7 @@
 </file>
 
 <file path=word/footer1.xml><?xml version="1.0" encoding="utf-8"?>
-<w:ftr xmlns:ve="http://schemas.openxmlformats.org/markup-compatibility/2006" xmlns:o="urn:schemas-microsoft-com:office:office" xmlns:r="http://schemas.openxmlformats.org/officeDocument/2006/relationships" xmlns:m="http://schemas.openxmlformats.org/officeDocument/2006/math" xmlns:v="urn:schemas-microsoft-com:vml" xmlns:wp="http://schemas.openxmlformats.org/drawingml/2006/wordprocessingDrawing" xmlns:w10="urn:schemas-microsoft-com:office:word" xmlns:w="http://schemas.openxmlformats.org/wordprocessingml/2006/main" xmlns:wne="http://schemas.microsoft.com/office/word/2006/wordml">
+<w:ftr xmlns:wpc="http://schemas.microsoft.com/office/word/2010/wordprocessingCanvas" xmlns:cx="http://schemas.microsoft.com/office/drawing/2014/chartex" xmlns:cx1="http://schemas.microsoft.com/office/drawing/2015/9/8/chartex" xmlns:cx2="http://schemas.microsoft.com/office/drawing/2015/10/21/chartex" xmlns:cx3="http://schemas.microsoft.com/office/drawing/2016/5/9/chartex" xmlns:cx4="http://schemas.microsoft.com/office/drawing/2016/5/10/chartex" xmlns:cx5="http://schemas.microsoft.com/office/drawing/2016/5/11/chartex" xmlns:cx6="http://schemas.microsoft.com/office/drawing/2016/5/12/chartex" xmlns:cx7="http://schemas.microsoft.com/office/drawing/2016/5/13/chartex" xmlns:cx8="http://schemas.microsoft.com/office/drawing/2016/5/14/chartex" xmlns:mc="http://schemas.openxmlformats.org/markup-compatibility/2006" xmlns:aink="http://schemas.microsoft.com/office/drawing/2016/ink" xmlns:am3d="http://schemas.microsoft.com/office/drawing/2017/model3d" xmlns:o="urn:schemas-microsoft-com:office:office" xmlns:r="http://schemas.openxmlformats.org/officeDocument/2006/relationships" xmlns:m="http://schemas.openxmlformats.org/officeDocument/2006/math" xmlns:v="urn:schemas-microsoft-com:vml" xmlns:wp14="http://schemas.microsoft.com/office/word/2010/wordprocessingDrawing" xmlns:wp="http://schemas.openxmlformats.org/drawingml/2006/wordprocessingDrawing" xmlns:w10="urn:schemas-microsoft-com:office:word" xmlns:w="http://schemas.openxmlformats.org/wordprocessingml/2006/main" xmlns:w14="http://schemas.microsoft.com/office/word/2010/wordml" xmlns:w15="http://schemas.microsoft.com/office/word/2012/wordml" xmlns:w16cid="http://schemas.microsoft.com/office/word/2016/wordml/cid" xmlns:w16se="http://schemas.microsoft.com/office/word/2015/wordml/symex" xmlns:wpg="http://schemas.microsoft.com/office/word/2010/wordprocessingGroup" xmlns:wpi="http://schemas.microsoft.com/office/word/2010/wordprocessingInk" xmlns:wne="http://schemas.microsoft.com/office/word/2006/wordml" xmlns:wps="http://schemas.microsoft.com/office/word/2010/wordprocessingShape" mc:Ignorable="w14 w15 w16se w16cid wp14">
   <w:p>
     <w:pPr>
       <w:pStyle w:val="Footer"/>
@@ -3294,7 +3318,7 @@
 </file>
 
 <file path=word/footnotes.xml><?xml version="1.0" encoding="utf-8"?>
-<w:footnotes xmlns:ve="http://schemas.openxmlformats.org/markup-compatibility/2006" xmlns:o="urn:schemas-microsoft-com:office:office" xmlns:r="http://schemas.openxmlformats.org/officeDocument/2006/relationships" xmlns:m="http://schemas.openxmlformats.org/officeDocument/2006/math" xmlns:v="urn:schemas-microsoft-com:vml" xmlns:wp="http://schemas.openxmlformats.org/drawingml/2006/wordprocessingDrawing" xmlns:w10="urn:schemas-microsoft-com:office:word" xmlns:w="http://schemas.openxmlformats.org/wordprocessingml/2006/main" xmlns:wne="http://schemas.microsoft.com/office/word/2006/wordml">
+<w:footnotes xmlns:wpc="http://schemas.microsoft.com/office/word/2010/wordprocessingCanvas" xmlns:cx="http://schemas.microsoft.com/office/drawing/2014/chartex" xmlns:cx1="http://schemas.microsoft.com/office/drawing/2015/9/8/chartex" xmlns:cx2="http://schemas.microsoft.com/office/drawing/2015/10/21/chartex" xmlns:cx3="http://schemas.microsoft.com/office/drawing/2016/5/9/chartex" xmlns:cx4="http://schemas.microsoft.com/office/drawing/2016/5/10/chartex" xmlns:cx5="http://schemas.microsoft.com/office/drawing/2016/5/11/chartex" xmlns:cx6="http://schemas.microsoft.com/office/drawing/2016/5/12/chartex" xmlns:cx7="http://schemas.microsoft.com/office/drawing/2016/5/13/chartex" xmlns:cx8="http://schemas.microsoft.com/office/drawing/2016/5/14/chartex" xmlns:mc="http://schemas.openxmlformats.org/markup-compatibility/2006" xmlns:aink="http://schemas.microsoft.com/office/drawing/2016/ink" xmlns:am3d="http://schemas.microsoft.com/office/drawing/2017/model3d" xmlns:o="urn:schemas-microsoft-com:office:office" xmlns:r="http://schemas.openxmlformats.org/officeDocument/2006/relationships" xmlns:m="http://schemas.openxmlformats.org/officeDocument/2006/math" xmlns:v="urn:schemas-microsoft-com:vml" xmlns:wp14="http://schemas.microsoft.com/office/word/2010/wordprocessingDrawing" xmlns:wp="http://schemas.openxmlformats.org/drawingml/2006/wordprocessingDrawing" xmlns:w10="urn:schemas-microsoft-com:office:word" xmlns:w="http://schemas.openxmlformats.org/wordprocessingml/2006/main" xmlns:w14="http://schemas.microsoft.com/office/word/2010/wordml" xmlns:w15="http://schemas.microsoft.com/office/word/2012/wordml" xmlns:w16cid="http://schemas.microsoft.com/office/word/2016/wordml/cid" xmlns:w16se="http://schemas.microsoft.com/office/word/2015/wordml/symex" xmlns:wpg="http://schemas.microsoft.com/office/word/2010/wordprocessingGroup" xmlns:wpi="http://schemas.microsoft.com/office/word/2010/wordprocessingInk" xmlns:wne="http://schemas.microsoft.com/office/word/2006/wordml" xmlns:wps="http://schemas.microsoft.com/office/word/2010/wordprocessingShape" mc:Ignorable="w14 w15 w16se w16cid wp14">
   <w:footnote w:type="separator" w:id="-1">
     <w:p>
       <w:r>
@@ -3313,7 +3337,7 @@
 </file>
 
 <file path=word/header1.xml><?xml version="1.0" encoding="utf-8"?>
-<w:hdr xmlns:ve="http://schemas.openxmlformats.org/markup-compatibility/2006" xmlns:o="urn:schemas-microsoft-com:office:office" xmlns:r="http://schemas.openxmlformats.org/officeDocument/2006/relationships" xmlns:m="http://schemas.openxmlformats.org/officeDocument/2006/math" xmlns:v="urn:schemas-microsoft-com:vml" xmlns:wp="http://schemas.openxmlformats.org/drawingml/2006/wordprocessingDrawing" xmlns:w10="urn:schemas-microsoft-com:office:word" xmlns:w="http://schemas.openxmlformats.org/wordprocessingml/2006/main" xmlns:wne="http://schemas.microsoft.com/office/word/2006/wordml">
+<w:hdr xmlns:wpc="http://schemas.microsoft.com/office/word/2010/wordprocessingCanvas" xmlns:cx="http://schemas.microsoft.com/office/drawing/2014/chartex" xmlns:cx1="http://schemas.microsoft.com/office/drawing/2015/9/8/chartex" xmlns:cx2="http://schemas.microsoft.com/office/drawing/2015/10/21/chartex" xmlns:cx3="http://schemas.microsoft.com/office/drawing/2016/5/9/chartex" xmlns:cx4="http://schemas.microsoft.com/office/drawing/2016/5/10/chartex" xmlns:cx5="http://schemas.microsoft.com/office/drawing/2016/5/11/chartex" xmlns:cx6="http://schemas.microsoft.com/office/drawing/2016/5/12/chartex" xmlns:cx7="http://schemas.microsoft.com/office/drawing/2016/5/13/chartex" xmlns:cx8="http://schemas.microsoft.com/office/drawing/2016/5/14/chartex" xmlns:mc="http://schemas.openxmlformats.org/markup-compatibility/2006" xmlns:aink="http://schemas.microsoft.com/office/drawing/2016/ink" xmlns:am3d="http://schemas.microsoft.com/office/drawing/2017/model3d" xmlns:o="urn:schemas-microsoft-com:office:office" xmlns:r="http://schemas.openxmlformats.org/officeDocument/2006/relationships" xmlns:m="http://schemas.openxmlformats.org/officeDocument/2006/math" xmlns:v="urn:schemas-microsoft-com:vml" xmlns:wp14="http://schemas.microsoft.com/office/word/2010/wordprocessingDrawing" xmlns:wp="http://schemas.openxmlformats.org/drawingml/2006/wordprocessingDrawing" xmlns:w10="urn:schemas-microsoft-com:office:word" xmlns:w="http://schemas.openxmlformats.org/wordprocessingml/2006/main" xmlns:w14="http://schemas.microsoft.com/office/word/2010/wordml" xmlns:w15="http://schemas.microsoft.com/office/word/2012/wordml" xmlns:w16cid="http://schemas.microsoft.com/office/word/2016/wordml/cid" xmlns:w16se="http://schemas.microsoft.com/office/word/2015/wordml/symex" xmlns:wpg="http://schemas.microsoft.com/office/word/2010/wordprocessingGroup" xmlns:wpi="http://schemas.microsoft.com/office/word/2010/wordprocessingInk" xmlns:wne="http://schemas.microsoft.com/office/word/2006/wordml" xmlns:wps="http://schemas.microsoft.com/office/word/2010/wordprocessingShape" mc:Ignorable="w14 w15 w16se w16cid wp14">
   <w:p>
     <w:pPr>
       <w:pStyle w:val="Header"/>
@@ -3322,7 +3346,7 @@
       <w:rPr>
         <w:noProof/>
       </w:rPr>
-      <w:pict>
+      <w:pict w14:anchorId="4B3140D7">
         <v:group id="Group 158" o:spid="_x0000_s2049" style="position:absolute;margin-left:0;margin-top:0;width:133.9pt;height:80.65pt;z-index:251659264;mso-top-percent:23;mso-position-horizontal:left;mso-position-horizontal-relative:page;mso-position-vertical-relative:page;mso-top-percent:23;mso-width-relative:margin;mso-height-relative:margin" coordsize="17007,10241" o:gfxdata="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">
           <v:group id="Group 159" o:spid="_x0000_s2050" style="position:absolute;width:17007;height:10241" coordsize="17007,10241" o:gfxdata="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">
             <v:rect id="Rectangle 160" o:spid="_x0000_s2051" style="position:absolute;width:17007;height:10241;visibility:visible;v-text-anchor:middle" o:gfxdata="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" fillcolor="white [3212]" stroked="f" strokeweight="2pt">
@@ -3405,8 +3429,8 @@
 </file>
 
 <file path=word/numbering.xml><?xml version="1.0" encoding="utf-8"?>
-<w:numbering xmlns:ve="http://schemas.openxmlformats.org/markup-compatibility/2006" xmlns:o="urn:schemas-microsoft-com:office:office" xmlns:r="http://schemas.openxmlformats.org/officeDocument/2006/relationships" xmlns:m="http://schemas.openxmlformats.org/officeDocument/2006/math" xmlns:v="urn:schemas-microsoft-com:vml" xmlns:wp="http://schemas.openxmlformats.org/drawingml/2006/wordprocessingDrawing" xmlns:w10="urn:schemas-microsoft-com:office:word" xmlns:w="http://schemas.openxmlformats.org/wordprocessingml/2006/main" xmlns:wne="http://schemas.microsoft.com/office/word/2006/wordml">
-  <w:abstractNum w:abstractNumId="0">
+<w:numbering xmlns:wpc="http://schemas.microsoft.com/office/word/2010/wordprocessingCanvas" xmlns:cx="http://schemas.microsoft.com/office/drawing/2014/chartex" xmlns:cx1="http://schemas.microsoft.com/office/drawing/2015/9/8/chartex" xmlns:cx2="http://schemas.microsoft.com/office/drawing/2015/10/21/chartex" xmlns:cx3="http://schemas.microsoft.com/office/drawing/2016/5/9/chartex" xmlns:cx4="http://schemas.microsoft.com/office/drawing/2016/5/10/chartex" xmlns:cx5="http://schemas.microsoft.com/office/drawing/2016/5/11/chartex" xmlns:cx6="http://schemas.microsoft.com/office/drawing/2016/5/12/chartex" xmlns:cx7="http://schemas.microsoft.com/office/drawing/2016/5/13/chartex" xmlns:cx8="http://schemas.microsoft.com/office/drawing/2016/5/14/chartex" xmlns:mc="http://schemas.openxmlformats.org/markup-compatibility/2006" xmlns:aink="http://schemas.microsoft.com/office/drawing/2016/ink" xmlns:am3d="http://schemas.microsoft.com/office/drawing/2017/model3d" xmlns:o="urn:schemas-microsoft-com:office:office" xmlns:r="http://schemas.openxmlformats.org/officeDocument/2006/relationships" xmlns:m="http://schemas.openxmlformats.org/officeDocument/2006/math" xmlns:v="urn:schemas-microsoft-com:vml" xmlns:wp14="http://schemas.microsoft.com/office/word/2010/wordprocessingDrawing" xmlns:wp="http://schemas.openxmlformats.org/drawingml/2006/wordprocessingDrawing" xmlns:w10="urn:schemas-microsoft-com:office:word" xmlns:w="http://schemas.openxmlformats.org/wordprocessingml/2006/main" xmlns:w14="http://schemas.microsoft.com/office/word/2010/wordml" xmlns:w15="http://schemas.microsoft.com/office/word/2012/wordml" xmlns:w16cid="http://schemas.microsoft.com/office/word/2016/wordml/cid" xmlns:w16se="http://schemas.microsoft.com/office/word/2015/wordml/symex" xmlns:wpg="http://schemas.microsoft.com/office/word/2010/wordprocessingGroup" xmlns:wpi="http://schemas.microsoft.com/office/word/2010/wordprocessingInk" xmlns:wne="http://schemas.microsoft.com/office/word/2006/wordml" xmlns:wps="http://schemas.microsoft.com/office/word/2010/wordprocessingShape" mc:Ignorable="w14 w15 w16se w16cid wp14">
+  <w:abstractNum w:abstractNumId="0" w15:restartNumberingAfterBreak="0">
     <w:nsid w:val="013A4B32"/>
     <w:multiLevelType w:val="hybridMultilevel"/>
     <w:tmpl w:val="5336A362"/>
@@ -3519,7 +3543,7 @@
       </w:rPr>
     </w:lvl>
   </w:abstractNum>
-  <w:abstractNum w:abstractNumId="1">
+  <w:abstractNum w:abstractNumId="1" w15:restartNumberingAfterBreak="0">
     <w:nsid w:val="09AC49D7"/>
     <w:multiLevelType w:val="multilevel"/>
     <w:tmpl w:val="32EAC0E8"/>
@@ -3640,7 +3664,7 @@
       </w:rPr>
     </w:lvl>
   </w:abstractNum>
-  <w:abstractNum w:abstractNumId="2">
+  <w:abstractNum w:abstractNumId="2" w15:restartNumberingAfterBreak="0">
     <w:nsid w:val="1FFD7593"/>
     <w:multiLevelType w:val="multilevel"/>
     <w:tmpl w:val="F2B84868"/>
@@ -3761,7 +3785,7 @@
       </w:rPr>
     </w:lvl>
   </w:abstractNum>
-  <w:abstractNum w:abstractNumId="3">
+  <w:abstractNum w:abstractNumId="3" w15:restartNumberingAfterBreak="0">
     <w:nsid w:val="43A84494"/>
     <w:multiLevelType w:val="hybridMultilevel"/>
     <w:tmpl w:val="D4BE3ACC"/>
@@ -3850,7 +3874,7 @@
       </w:pPr>
     </w:lvl>
   </w:abstractNum>
-  <w:abstractNum w:abstractNumId="4">
+  <w:abstractNum w:abstractNumId="4" w15:restartNumberingAfterBreak="0">
     <w:nsid w:val="536A626A"/>
     <w:multiLevelType w:val="hybridMultilevel"/>
     <w:tmpl w:val="48927816"/>
@@ -3939,7 +3963,7 @@
       </w:pPr>
     </w:lvl>
   </w:abstractNum>
-  <w:abstractNum w:abstractNumId="5">
+  <w:abstractNum w:abstractNumId="5" w15:restartNumberingAfterBreak="0">
     <w:nsid w:val="5E234109"/>
     <w:multiLevelType w:val="multilevel"/>
     <w:tmpl w:val="CB0282BA"/>
@@ -4060,7 +4084,7 @@
       </w:rPr>
     </w:lvl>
   </w:abstractNum>
-  <w:abstractNum w:abstractNumId="6">
+  <w:abstractNum w:abstractNumId="6" w15:restartNumberingAfterBreak="0">
     <w:nsid w:val="659E359C"/>
     <w:multiLevelType w:val="hybridMultilevel"/>
     <w:tmpl w:val="B7C0BC74"/>
@@ -4173,7 +4197,7 @@
       </w:rPr>
     </w:lvl>
   </w:abstractNum>
-  <w:abstractNum w:abstractNumId="7">
+  <w:abstractNum w:abstractNumId="7" w15:restartNumberingAfterBreak="0">
     <w:nsid w:val="6A0F20B2"/>
     <w:multiLevelType w:val="hybridMultilevel"/>
     <w:tmpl w:val="6420785C"/>
@@ -4290,7 +4314,7 @@
 </file>
 
 <file path=word/styles.xml><?xml version="1.0" encoding="utf-8"?>
-<w:styles xmlns:r="http://schemas.openxmlformats.org/officeDocument/2006/relationships" xmlns:w="http://schemas.openxmlformats.org/wordprocessingml/2006/main">
+<w:styles xmlns:mc="http://schemas.openxmlformats.org/markup-compatibility/2006" xmlns:r="http://schemas.openxmlformats.org/officeDocument/2006/relationships" xmlns:w="http://schemas.openxmlformats.org/wordprocessingml/2006/main" xmlns:w14="http://schemas.microsoft.com/office/word/2010/wordml" xmlns:w15="http://schemas.microsoft.com/office/word/2012/wordml" xmlns:w16cid="http://schemas.microsoft.com/office/word/2016/wordml/cid" xmlns:w16se="http://schemas.microsoft.com/office/word/2015/wordml/symex" mc:Ignorable="w14 w15 w16se w16cid">
   <w:docDefaults>
     <w:rPrDefault>
       <w:rPr>
@@ -4302,144 +4326,383 @@
     </w:rPrDefault>
     <w:pPrDefault/>
   </w:docDefaults>
-  <w:latentStyles w:defLockedState="0" w:defUIPriority="99" w:defSemiHidden="1" w:defUnhideWhenUsed="1" w:defQFormat="0" w:count="267">
-    <w:lsdException w:name="Normal" w:semiHidden="0" w:uiPriority="0" w:unhideWhenUsed="0" w:qFormat="1"/>
-    <w:lsdException w:name="heading 1" w:semiHidden="0" w:uiPriority="9" w:unhideWhenUsed="0" w:qFormat="1"/>
-    <w:lsdException w:name="heading 2" w:uiPriority="9" w:qFormat="1"/>
-    <w:lsdException w:name="heading 3" w:uiPriority="9" w:qFormat="1"/>
-    <w:lsdException w:name="heading 4" w:uiPriority="9" w:qFormat="1"/>
-    <w:lsdException w:name="heading 5" w:uiPriority="9" w:qFormat="1"/>
-    <w:lsdException w:name="heading 6" w:uiPriority="9" w:qFormat="1"/>
-    <w:lsdException w:name="heading 7" w:uiPriority="9" w:qFormat="1"/>
-    <w:lsdException w:name="heading 8" w:uiPriority="9" w:qFormat="1"/>
-    <w:lsdException w:name="heading 9" w:uiPriority="9" w:qFormat="1"/>
-    <w:lsdException w:name="toc 1" w:uiPriority="39"/>
-    <w:lsdException w:name="toc 2" w:uiPriority="39"/>
-    <w:lsdException w:name="toc 3" w:uiPriority="39"/>
-    <w:lsdException w:name="toc 4" w:uiPriority="39"/>
-    <w:lsdException w:name="toc 5" w:uiPriority="39"/>
-    <w:lsdException w:name="toc 6" w:uiPriority="39"/>
-    <w:lsdException w:name="toc 7" w:uiPriority="39"/>
-    <w:lsdException w:name="toc 8" w:uiPriority="39"/>
-    <w:lsdException w:name="toc 9" w:uiPriority="39"/>
-    <w:lsdException w:name="caption" w:uiPriority="35" w:qFormat="1"/>
-    <w:lsdException w:name="Title" w:semiHidden="0" w:uiPriority="10" w:unhideWhenUsed="0" w:qFormat="1"/>
-    <w:lsdException w:name="Default Paragraph Font" w:uiPriority="1"/>
-    <w:lsdException w:name="Subtitle" w:semiHidden="0" w:uiPriority="11" w:unhideWhenUsed="0" w:qFormat="1"/>
-    <w:lsdException w:name="Strong" w:semiHidden="0" w:uiPriority="22" w:unhideWhenUsed="0" w:qFormat="1"/>
-    <w:lsdException w:name="Emphasis" w:semiHidden="0" w:uiPriority="20" w:unhideWhenUsed="0" w:qFormat="1"/>
-    <w:lsdException w:name="Table Grid" w:semiHidden="0" w:uiPriority="59" w:unhideWhenUsed="0"/>
-    <w:lsdException w:name="Placeholder Text" w:unhideWhenUsed="0"/>
-    <w:lsdException w:name="No Spacing" w:semiHidden="0" w:uiPriority="1" w:unhideWhenUsed="0" w:qFormat="1"/>
-    <w:lsdException w:name="Light Shading" w:semiHidden="0" w:uiPriority="60" w:unhideWhenUsed="0"/>
-    <w:lsdException w:name="Light List" w:semiHidden="0" w:uiPriority="61" w:unhideWhenUsed="0"/>
-    <w:lsdException w:name="Light Grid" w:semiHidden="0" w:uiPriority="62" w:unhideWhenUsed="0"/>
-    <w:lsdException w:name="Medium Shading 1" w:semiHidden="0" w:uiPriority="63" w:unhideWhenUsed="0"/>
-    <w:lsdException w:name="Medium Shading 2" w:semiHidden="0" w:uiPriority="64" w:unhideWhenUsed="0"/>
-    <w:lsdException w:name="Medium List 1" w:semiHidden="0" w:uiPriority="65" w:unhideWhenUsed="0"/>
-    <w:lsdException w:name="Medium List 2" w:semiHidden="0" w:uiPriority="66" w:unhideWhenUsed="0"/>
-    <w:lsdException w:name="Medium Grid 1" w:semiHidden="0" w:uiPriority="67" w:unhideWhenUsed="0"/>
-    <w:lsdException w:name="Medium Grid 2" w:semiHidden="0" w:uiPriority="68" w:unhideWhenUsed="0"/>
-    <w:lsdException w:name="Medium Grid 3" w:semiHidden="0" w:uiPriority="69" w:unhideWhenUsed="0"/>
-    <w:lsdException w:name="Dark List" w:semiHidden="0" w:uiPriority="70" w:unhideWhenUsed="0"/>
-    <w:lsdException w:name="Colorful Shading" w:semiHidden="0" w:uiPriority="71" w:unhideWhenUsed="0"/>
-    <w:lsdException w:name="Colorful List" w:semiHidden="0" w:uiPriority="72" w:unhideWhenUsed="0"/>
-    <w:lsdException w:name="Colorful Grid" w:semiHidden="0" w:uiPriority="73" w:unhideWhenUsed="0"/>
-    <w:lsdException w:name="Light Shading Accent 1" w:semiHidden="0" w:uiPriority="60" w:unhideWhenUsed="0"/>
-    <w:lsdException w:name="Light List Accent 1" w:semiHidden="0" w:uiPriority="61" w:unhideWhenUsed="0"/>
-    <w:lsdException w:name="Light Grid Accent 1" w:semiHidden="0" w:uiPriority="62" w:unhideWhenUsed="0"/>
-    <w:lsdException w:name="Medium Shading 1 Accent 1" w:semiHidden="0" w:uiPriority="63" w:unhideWhenUsed="0"/>
-    <w:lsdException w:name="Medium Shading 2 Accent 1" w:semiHidden="0" w:uiPriority="64" w:unhideWhenUsed="0"/>
-    <w:lsdException w:name="Medium List 1 Accent 1" w:semiHidden="0" w:uiPriority="65" w:unhideWhenUsed="0"/>
-    <w:lsdException w:name="Revision" w:unhideWhenUsed="0"/>
-    <w:lsdException w:name="List Paragraph" w:semiHidden="0" w:uiPriority="34" w:unhideWhenUsed="0" w:qFormat="1"/>
-    <w:lsdException w:name="Quote" w:semiHidden="0" w:uiPriority="29" w:unhideWhenUsed="0" w:qFormat="1"/>
-    <w:lsdException w:name="Intense Quote" w:semiHidden="0" w:uiPriority="30" w:unhideWhenUsed="0" w:qFormat="1"/>
-    <w:lsdException w:name="Medium List 2 Accent 1" w:semiHidden="0" w:uiPriority="66" w:unhideWhenUsed="0"/>
-    <w:lsdException w:name="Medium Grid 1 Accent 1" w:semiHidden="0" w:uiPriority="67" w:unhideWhenUsed="0"/>
-    <w:lsdException w:name="Medium Grid 2 Accent 1" w:semiHidden="0" w:uiPriority="68" w:unhideWhenUsed="0"/>
-    <w:lsdException w:name="Medium Grid 3 Accent 1" w:semiHidden="0" w:uiPriority="69" w:unhideWhenUsed="0"/>
-    <w:lsdException w:name="Dark List Accent 1" w:semiHidden="0" w:uiPriority="70" w:unhideWhenUsed="0"/>
-    <w:lsdException w:name="Colorful Shading Accent 1" w:semiHidden="0" w:uiPriority="71" w:unhideWhenUsed="0"/>
-    <w:lsdException w:name="Colorful List Accent 1" w:semiHidden="0" w:uiPriority="72" w:unhideWhenUsed="0"/>
-    <w:lsdException w:name="Colorful Grid Accent 1" w:semiHidden="0" w:uiPriority="73" w:unhideWhenUsed="0"/>
-    <w:lsdException w:name="Light Shading Accent 2" w:semiHidden="0" w:uiPriority="60" w:unhideWhenUsed="0"/>
-    <w:lsdException w:name="Light List Accent 2" w:semiHidden="0" w:uiPriority="61" w:unhideWhenUsed="0"/>
-    <w:lsdException w:name="Light Grid Accent 2" w:semiHidden="0" w:uiPriority="62" w:unhideWhenUsed="0"/>
-    <w:lsdException w:name="Medium Shading 1 Accent 2" w:semiHidden="0" w:uiPriority="63" w:unhideWhenUsed="0"/>
-    <w:lsdException w:name="Medium Shading 2 Accent 2" w:semiHidden="0" w:uiPriority="64" w:unhideWhenUsed="0"/>
-    <w:lsdException w:name="Medium List 1 Accent 2" w:semiHidden="0" w:uiPriority="65" w:unhideWhenUsed="0"/>
-    <w:lsdException w:name="Medium List 2 Accent 2" w:semiHidden="0" w:uiPriority="66" w:unhideWhenUsed="0"/>
-    <w:lsdException w:name="Medium Grid 1 Accent 2" w:semiHidden="0" w:uiPriority="67" w:unhideWhenUsed="0"/>
-    <w:lsdException w:name="Medium Grid 2 Accent 2" w:semiHidden="0" w:uiPriority="68" w:unhideWhenUsed="0"/>
-    <w:lsdException w:name="Medium Grid 3 Accent 2" w:semiHidden="0" w:uiPriority="69" w:unhideWhenUsed="0"/>
-    <w:lsdException w:name="Dark List Accent 2" w:semiHidden="0" w:uiPriority="70" w:unhideWhenUsed="0"/>
-    <w:lsdException w:name="Colorful Shading Accent 2" w:semiHidden="0" w:uiPriority="71" w:unhideWhenUsed="0"/>
-    <w:lsdException w:name="Colorful List Accent 2" w:semiHidden="0" w:uiPriority="72" w:unhideWhenUsed="0"/>
-    <w:lsdException w:name="Colorful Grid Accent 2" w:semiHidden="0" w:uiPriority="73" w:unhideWhenUsed="0"/>
-    <w:lsdException w:name="Light Shading Accent 3" w:semiHidden="0" w:uiPriority="60" w:unhideWhenUsed="0"/>
-    <w:lsdException w:name="Light List Accent 3" w:semiHidden="0" w:uiPriority="61" w:unhideWhenUsed="0"/>
-    <w:lsdException w:name="Light Grid Accent 3" w:semiHidden="0" w:uiPriority="62" w:unhideWhenUsed="0"/>
-    <w:lsdException w:name="Medium Shading 1 Accent 3" w:semiHidden="0" w:uiPriority="63" w:unhideWhenUsed="0"/>
-    <w:lsdException w:name="Medium Shading 2 Accent 3" w:semiHidden="0" w:uiPriority="64" w:unhideWhenUsed="0"/>
-    <w:lsdException w:name="Medium List 1 Accent 3" w:semiHidden="0" w:uiPriority="65" w:unhideWhenUsed="0"/>
-    <w:lsdException w:name="Medium List 2 Accent 3" w:semiHidden="0" w:uiPriority="66" w:unhideWhenUsed="0"/>
-    <w:lsdException w:name="Medium Grid 1 Accent 3" w:semiHidden="0" w:uiPriority="67" w:unhideWhenUsed="0"/>
-    <w:lsdException w:name="Medium Grid 2 Accent 3" w:semiHidden="0" w:uiPriority="68" w:unhideWhenUsed="0"/>
-    <w:lsdException w:name="Medium Grid 3 Accent 3" w:semiHidden="0" w:uiPriority="69" w:unhideWhenUsed="0"/>
-    <w:lsdException w:name="Dark List Accent 3" w:semiHidden="0" w:uiPriority="70" w:unhideWhenUsed="0"/>
-    <w:lsdException w:name="Colorful Shading Accent 3" w:semiHidden="0" w:uiPriority="71" w:unhideWhenUsed="0"/>
-    <w:lsdException w:name="Colorful List Accent 3" w:semiHidden="0" w:uiPriority="72" w:unhideWhenUsed="0"/>
-    <w:lsdException w:name="Colorful Grid Accent 3" w:semiHidden="0" w:uiPriority="73" w:unhideWhenUsed="0"/>
-    <w:lsdException w:name="Light Shading Accent 4" w:semiHidden="0" w:uiPriority="60" w:unhideWhenUsed="0"/>
-    <w:lsdException w:name="Light List Accent 4" w:semiHidden="0" w:uiPriority="61" w:unhideWhenUsed="0"/>
-    <w:lsdException w:name="Light Grid Accent 4" w:semiHidden="0" w:uiPriority="62" w:unhideWhenUsed="0"/>
-    <w:lsdException w:name="Medium Shading 1 Accent 4" w:semiHidden="0" w:uiPriority="63" w:unhideWhenUsed="0"/>
-    <w:lsdException w:name="Medium Shading 2 Accent 4" w:semiHidden="0" w:uiPriority="64" w:unhideWhenUsed="0"/>
-    <w:lsdException w:name="Medium List 1 Accent 4" w:semiHidden="0" w:uiPriority="65" w:unhideWhenUsed="0"/>
-    <w:lsdException w:name="Medium List 2 Accent 4" w:semiHidden="0" w:uiPriority="66" w:unhideWhenUsed="0"/>
-    <w:lsdException w:name="Medium Grid 1 Accent 4" w:semiHidden="0" w:uiPriority="67" w:unhideWhenUsed="0"/>
-    <w:lsdException w:name="Medium Grid 2 Accent 4" w:semiHidden="0" w:uiPriority="68" w:unhideWhenUsed="0"/>
-    <w:lsdException w:name="Medium Grid 3 Accent 4" w:semiHidden="0" w:uiPriority="69" w:unhideWhenUsed="0"/>
-    <w:lsdException w:name="Dark List Accent 4" w:semiHidden="0" w:uiPriority="70" w:unhideWhenUsed="0"/>
-    <w:lsdException w:name="Colorful Shading Accent 4" w:semiHidden="0" w:uiPriority="71" w:unhideWhenUsed="0"/>
-    <w:lsdException w:name="Colorful List Accent 4" w:semiHidden="0" w:uiPriority="72" w:unhideWhenUsed="0"/>
-    <w:lsdException w:name="Colorful Grid Accent 4" w:semiHidden="0" w:uiPriority="73" w:unhideWhenUsed="0"/>
-    <w:lsdException w:name="Light Shading Accent 5" w:semiHidden="0" w:uiPriority="60" w:unhideWhenUsed="0"/>
-    <w:lsdException w:name="Light List Accent 5" w:semiHidden="0" w:uiPriority="61" w:unhideWhenUsed="0"/>
-    <w:lsdException w:name="Light Grid Accent 5" w:semiHidden="0" w:uiPriority="62" w:unhideWhenUsed="0"/>
-    <w:lsdException w:name="Medium Shading 1 Accent 5" w:semiHidden="0" w:uiPriority="63" w:unhideWhenUsed="0"/>
-    <w:lsdException w:name="Medium Shading 2 Accent 5" w:semiHidden="0" w:uiPriority="64" w:unhideWhenUsed="0"/>
-    <w:lsdException w:name="Medium List 1 Accent 5" w:semiHidden="0" w:uiPriority="65" w:unhideWhenUsed="0"/>
-    <w:lsdException w:name="Medium List 2 Accent 5" w:semiHidden="0" w:uiPriority="66" w:unhideWhenUsed="0"/>
-    <w:lsdException w:name="Medium Grid 1 Accent 5" w:semiHidden="0" w:uiPriority="67" w:unhideWhenUsed="0"/>
-    <w:lsdException w:name="Medium Grid 2 Accent 5" w:semiHidden="0" w:uiPriority="68" w:unhideWhenUsed="0"/>
-    <w:lsdException w:name="Medium Grid 3 Accent 5" w:semiHidden="0" w:uiPriority="69" w:unhideWhenUsed="0"/>
-    <w:lsdException w:name="Dark List Accent 5" w:semiHidden="0" w:uiPriority="70" w:unhideWhenUsed="0"/>
-    <w:lsdException w:name="Colorful Shading Accent 5" w:semiHidden="0" w:uiPriority="71" w:unhideWhenUsed="0"/>
-    <w:lsdException w:name="Colorful List Accent 5" w:semiHidden="0" w:uiPriority="72" w:unhideWhenUsed="0"/>
-    <w:lsdException w:name="Colorful Grid Accent 5" w:semiHidden="0" w:uiPriority="73" w:unhideWhenUsed="0"/>
-    <w:lsdException w:name="Light Shading Accent 6" w:semiHidden="0" w:uiPriority="60" w:unhideWhenUsed="0"/>
-    <w:lsdException w:name="Light List Accent 6" w:semiHidden="0" w:uiPriority="61" w:unhideWhenUsed="0"/>
-    <w:lsdException w:name="Light Grid Accent 6" w:semiHidden="0" w:uiPriority="62" w:unhideWhenUsed="0"/>
-    <w:lsdException w:name="Medium Shading 1 Accent 6" w:semiHidden="0" w:uiPriority="63" w:unhideWhenUsed="0"/>
-    <w:lsdException w:name="Medium Shading 2 Accent 6" w:semiHidden="0" w:uiPriority="64" w:unhideWhenUsed="0"/>
-    <w:lsdException w:name="Medium List 1 Accent 6" w:semiHidden="0" w:uiPriority="65" w:unhideWhenUsed="0"/>
-    <w:lsdException w:name="Medium List 2 Accent 6" w:semiHidden="0" w:uiPriority="66" w:unhideWhenUsed="0"/>
-    <w:lsdException w:name="Medium Grid 1 Accent 6" w:semiHidden="0" w:uiPriority="67" w:unhideWhenUsed="0"/>
-    <w:lsdException w:name="Medium Grid 2 Accent 6" w:semiHidden="0" w:uiPriority="68" w:unhideWhenUsed="0"/>
-    <w:lsdException w:name="Medium Grid 3 Accent 6" w:semiHidden="0" w:uiPriority="69" w:unhideWhenUsed="0"/>
-    <w:lsdException w:name="Dark List Accent 6" w:semiHidden="0" w:uiPriority="70" w:unhideWhenUsed="0"/>
-    <w:lsdException w:name="Colorful Shading Accent 6" w:semiHidden="0" w:uiPriority="71" w:unhideWhenUsed="0"/>
-    <w:lsdException w:name="Colorful List Accent 6" w:semiHidden="0" w:uiPriority="72" w:unhideWhenUsed="0"/>
-    <w:lsdException w:name="Colorful Grid Accent 6" w:semiHidden="0" w:uiPriority="73" w:unhideWhenUsed="0"/>
-    <w:lsdException w:name="Subtle Emphasis" w:semiHidden="0" w:uiPriority="19" w:unhideWhenUsed="0" w:qFormat="1"/>
-    <w:lsdException w:name="Intense Emphasis" w:semiHidden="0" w:uiPriority="21" w:unhideWhenUsed="0" w:qFormat="1"/>
-    <w:lsdException w:name="Subtle Reference" w:semiHidden="0" w:uiPriority="31" w:unhideWhenUsed="0" w:qFormat="1"/>
-    <w:lsdException w:name="Intense Reference" w:semiHidden="0" w:uiPriority="32" w:unhideWhenUsed="0" w:qFormat="1"/>
-    <w:lsdException w:name="Book Title" w:semiHidden="0" w:uiPriority="33" w:unhideWhenUsed="0" w:qFormat="1"/>
-    <w:lsdException w:name="Bibliography" w:uiPriority="37"/>
-    <w:lsdException w:name="TOC Heading" w:uiPriority="39" w:qFormat="1"/>
+  <w:latentStyles w:defLockedState="0" w:defUIPriority="99" w:defSemiHidden="0" w:defUnhideWhenUsed="0" w:defQFormat="0" w:count="376">
+    <w:lsdException w:name="Normal" w:uiPriority="0" w:qFormat="1"/>
+    <w:lsdException w:name="heading 1" w:uiPriority="9" w:qFormat="1"/>
+    <w:lsdException w:name="heading 2" w:semiHidden="1" w:uiPriority="9" w:unhideWhenUsed="1" w:qFormat="1"/>
+    <w:lsdException w:name="heading 3" w:semiHidden="1" w:uiPriority="9" w:unhideWhenUsed="1" w:qFormat="1"/>
+    <w:lsdException w:name="heading 4" w:semiHidden="1" w:uiPriority="9" w:unhideWhenUsed="1" w:qFormat="1"/>
+    <w:lsdException w:name="heading 5" w:semiHidden="1" w:uiPriority="9" w:unhideWhenUsed="1" w:qFormat="1"/>
+    <w:lsdException w:name="heading 6" w:semiHidden="1" w:uiPriority="9" w:unhideWhenUsed="1" w:qFormat="1"/>
+    <w:lsdException w:name="heading 7" w:semiHidden="1" w:uiPriority="9" w:unhideWhenUsed="1" w:qFormat="1"/>
+    <w:lsdException w:name="heading 8" w:semiHidden="1" w:uiPriority="9" w:unhideWhenUsed="1" w:qFormat="1"/>
+    <w:lsdException w:name="heading 9" w:semiHidden="1" w:uiPriority="9" w:unhideWhenUsed="1" w:qFormat="1"/>
+    <w:lsdException w:name="index 1" w:semiHidden="1" w:unhideWhenUsed="1"/>
+    <w:lsdException w:name="index 2" w:semiHidden="1" w:unhideWhenUsed="1"/>
+    <w:lsdException w:name="index 3" w:semiHidden="1" w:unhideWhenUsed="1"/>
+    <w:lsdException w:name="index 4" w:semiHidden="1" w:unhideWhenUsed="1"/>
+    <w:lsdException w:name="index 5" w:semiHidden="1" w:unhideWhenUsed="1"/>
+    <w:lsdException w:name="index 6" w:semiHidden="1" w:unhideWhenUsed="1"/>
+    <w:lsdException w:name="index 7" w:semiHidden="1" w:unhideWhenUsed="1"/>
+    <w:lsdException w:name="index 8" w:semiHidden="1" w:unhideWhenUsed="1"/>
+    <w:lsdException w:name="index 9" w:semiHidden="1" w:unhideWhenUsed="1"/>
+    <w:lsdException w:name="toc 1" w:semiHidden="1" w:uiPriority="39" w:unhideWhenUsed="1"/>
+    <w:lsdException w:name="toc 2" w:semiHidden="1" w:uiPriority="39" w:unhideWhenUsed="1"/>
+    <w:lsdException w:name="toc 3" w:semiHidden="1" w:uiPriority="39" w:unhideWhenUsed="1"/>
+    <w:lsdException w:name="toc 4" w:semiHidden="1" w:uiPriority="39" w:unhideWhenUsed="1"/>
+    <w:lsdException w:name="toc 5" w:semiHidden="1" w:uiPriority="39" w:unhideWhenUsed="1"/>
+    <w:lsdException w:name="toc 6" w:semiHidden="1" w:uiPriority="39" w:unhideWhenUsed="1"/>
+    <w:lsdException w:name="toc 7" w:semiHidden="1" w:uiPriority="39" w:unhideWhenUsed="1"/>
+    <w:lsdException w:name="toc 8" w:semiHidden="1" w:uiPriority="39" w:unhideWhenUsed="1"/>
+    <w:lsdException w:name="toc 9" w:semiHidden="1" w:uiPriority="39" w:unhideWhenUsed="1"/>
+    <w:lsdException w:name="Normal Indent" w:semiHidden="1" w:unhideWhenUsed="1"/>
+    <w:lsdException w:name="footnote text" w:semiHidden="1" w:unhideWhenUsed="1"/>
+    <w:lsdException w:name="annotation text" w:semiHidden="1" w:unhideWhenUsed="1"/>
+    <w:lsdException w:name="header" w:semiHidden="1" w:unhideWhenUsed="1"/>
+    <w:lsdException w:name="footer" w:semiHidden="1" w:unhideWhenUsed="1"/>
+    <w:lsdException w:name="index heading" w:semiHidden="1" w:unhideWhenUsed="1"/>
+    <w:lsdException w:name="caption" w:semiHidden="1" w:uiPriority="35" w:unhideWhenUsed="1" w:qFormat="1"/>
+    <w:lsdException w:name="table of figures" w:semiHidden="1" w:unhideWhenUsed="1"/>
+    <w:lsdException w:name="envelope address" w:semiHidden="1" w:unhideWhenUsed="1"/>
+    <w:lsdException w:name="envelope return" w:semiHidden="1" w:unhideWhenUsed="1"/>
+    <w:lsdException w:name="footnote reference" w:semiHidden="1" w:unhideWhenUsed="1"/>
+    <w:lsdException w:name="annotation reference" w:semiHidden="1" w:unhideWhenUsed="1"/>
+    <w:lsdException w:name="line number" w:semiHidden="1" w:unhideWhenUsed="1"/>
+    <w:lsdException w:name="page number" w:semiHidden="1" w:unhideWhenUsed="1"/>
+    <w:lsdException w:name="endnote reference" w:semiHidden="1" w:unhideWhenUsed="1"/>
+    <w:lsdException w:name="endnote text" w:semiHidden="1" w:unhideWhenUsed="1"/>
+    <w:lsdException w:name="table of authorities" w:semiHidden="1" w:unhideWhenUsed="1"/>
+    <w:lsdException w:name="macro" w:semiHidden="1" w:unhideWhenUsed="1"/>
+    <w:lsdException w:name="toa heading" w:semiHidden="1" w:unhideWhenUsed="1"/>
+    <w:lsdException w:name="List" w:semiHidden="1" w:unhideWhenUsed="1"/>
+    <w:lsdException w:name="List Bullet" w:semiHidden="1" w:unhideWhenUsed="1"/>
+    <w:lsdException w:name="List Number" w:semiHidden="1" w:unhideWhenUsed="1"/>
+    <w:lsdException w:name="List 2" w:semiHidden="1" w:unhideWhenUsed="1"/>
+    <w:lsdException w:name="List 3" w:semiHidden="1" w:unhideWhenUsed="1"/>
+    <w:lsdException w:name="List 4" w:semiHidden="1" w:unhideWhenUsed="1"/>
+    <w:lsdException w:name="List 5" w:semiHidden="1" w:unhideWhenUsed="1"/>
+    <w:lsdException w:name="List Bullet 2" w:semiHidden="1" w:unhideWhenUsed="1"/>
+    <w:lsdException w:name="List Bullet 3" w:semiHidden="1" w:unhideWhenUsed="1"/>
+    <w:lsdException w:name="List Bullet 4" w:semiHidden="1" w:unhideWhenUsed="1"/>
+    <w:lsdException w:name="List Bullet 5" w:semiHidden="1" w:unhideWhenUsed="1"/>
+    <w:lsdException w:name="List Number 2" w:semiHidden="1" w:unhideWhenUsed="1"/>
+    <w:lsdException w:name="List Number 3" w:semiHidden="1" w:unhideWhenUsed="1"/>
+    <w:lsdException w:name="List Number 4" w:semiHidden="1" w:unhideWhenUsed="1"/>
+    <w:lsdException w:name="List Number 5" w:semiHidden="1" w:unhideWhenUsed="1"/>
+    <w:lsdException w:name="Title" w:uiPriority="10" w:qFormat="1"/>
+    <w:lsdException w:name="Closing" w:semiHidden="1" w:unhideWhenUsed="1"/>
+    <w:lsdException w:name="Signature" w:semiHidden="1" w:unhideWhenUsed="1"/>
+    <w:lsdException w:name="Default Paragraph Font" w:semiHidden="1" w:uiPriority="1" w:unhideWhenUsed="1"/>
+    <w:lsdException w:name="Body Text" w:semiHidden="1" w:unhideWhenUsed="1"/>
+    <w:lsdException w:name="Body Text Indent" w:semiHidden="1" w:unhideWhenUsed="1"/>
+    <w:lsdException w:name="List Continue" w:semiHidden="1" w:unhideWhenUsed="1"/>
+    <w:lsdException w:name="List Continue 2" w:semiHidden="1" w:unhideWhenUsed="1"/>
+    <w:lsdException w:name="List Continue 3" w:semiHidden="1" w:unhideWhenUsed="1"/>
+    <w:lsdException w:name="List Continue 4" w:semiHidden="1" w:unhideWhenUsed="1"/>
+    <w:lsdException w:name="List Continue 5" w:semiHidden="1" w:unhideWhenUsed="1"/>
+    <w:lsdException w:name="Message Header" w:semiHidden="1" w:unhideWhenUsed="1"/>
+    <w:lsdException w:name="Subtitle" w:uiPriority="11" w:qFormat="1"/>
+    <w:lsdException w:name="Salutation" w:semiHidden="1" w:unhideWhenUsed="1"/>
+    <w:lsdException w:name="Date" w:semiHidden="1" w:unhideWhenUsed="1"/>
+    <w:lsdException w:name="Body Text First Indent" w:semiHidden="1" w:unhideWhenUsed="1"/>
+    <w:lsdException w:name="Body Text First Indent 2" w:semiHidden="1" w:unhideWhenUsed="1"/>
+    <w:lsdException w:name="Note Heading" w:semiHidden="1" w:unhideWhenUsed="1"/>
+    <w:lsdException w:name="Body Text 2" w:semiHidden="1" w:unhideWhenUsed="1"/>
+    <w:lsdException w:name="Body Text 3" w:semiHidden="1" w:unhideWhenUsed="1"/>
+    <w:lsdException w:name="Body Text Indent 2" w:semiHidden="1" w:unhideWhenUsed="1"/>
+    <w:lsdException w:name="Body Text Indent 3" w:semiHidden="1" w:unhideWhenUsed="1"/>
+    <w:lsdException w:name="Block Text" w:semiHidden="1" w:unhideWhenUsed="1"/>
+    <w:lsdException w:name="Hyperlink" w:semiHidden="1" w:unhideWhenUsed="1"/>
+    <w:lsdException w:name="FollowedHyperlink" w:semiHidden="1" w:unhideWhenUsed="1"/>
+    <w:lsdException w:name="Strong" w:uiPriority="22" w:qFormat="1"/>
+    <w:lsdException w:name="Emphasis" w:uiPriority="20" w:qFormat="1"/>
+    <w:lsdException w:name="Document Map" w:semiHidden="1" w:unhideWhenUsed="1"/>
+    <w:lsdException w:name="Plain Text" w:semiHidden="1" w:unhideWhenUsed="1"/>
+    <w:lsdException w:name="E-mail Signature" w:semiHidden="1" w:unhideWhenUsed="1"/>
+    <w:lsdException w:name="HTML Top of Form" w:semiHidden="1" w:unhideWhenUsed="1"/>
+    <w:lsdException w:name="HTML Bottom of Form" w:semiHidden="1" w:unhideWhenUsed="1"/>
+    <w:lsdException w:name="Normal (Web)" w:semiHidden="1" w:unhideWhenUsed="1"/>
+    <w:lsdException w:name="HTML Acronym" w:semiHidden="1" w:unhideWhenUsed="1"/>
+    <w:lsdException w:name="HTML Address" w:semiHidden="1" w:unhideWhenUsed="1"/>
+    <w:lsdException w:name="HTML Cite" w:semiHidden="1" w:unhideWhenUsed="1"/>
+    <w:lsdException w:name="HTML Code" w:semiHidden="1" w:unhideWhenUsed="1"/>
+    <w:lsdException w:name="HTML Definition" w:semiHidden="1" w:unhideWhenUsed="1"/>
+    <w:lsdException w:name="HTML Keyboard" w:semiHidden="1" w:unhideWhenUsed="1"/>
+    <w:lsdException w:name="HTML Preformatted" w:semiHidden="1" w:unhideWhenUsed="1"/>
+    <w:lsdException w:name="HTML Sample" w:semiHidden="1" w:unhideWhenUsed="1"/>
+    <w:lsdException w:name="HTML Typewriter" w:semiHidden="1" w:unhideWhenUsed="1"/>
+    <w:lsdException w:name="HTML Variable" w:semiHidden="1" w:unhideWhenUsed="1"/>
+    <w:lsdException w:name="Normal Table" w:semiHidden="1" w:unhideWhenUsed="1"/>
+    <w:lsdException w:name="annotation subject" w:semiHidden="1" w:unhideWhenUsed="1"/>
+    <w:lsdException w:name="No List" w:semiHidden="1" w:unhideWhenUsed="1"/>
+    <w:lsdException w:name="Outline List 1" w:semiHidden="1" w:unhideWhenUsed="1"/>
+    <w:lsdException w:name="Outline List 2" w:semiHidden="1" w:unhideWhenUsed="1"/>
+    <w:lsdException w:name="Outline List 3" w:semiHidden="1" w:unhideWhenUsed="1"/>
+    <w:lsdException w:name="Table Simple 1" w:semiHidden="1" w:unhideWhenUsed="1"/>
+    <w:lsdException w:name="Table Simple 2" w:semiHidden="1" w:unhideWhenUsed="1"/>
+    <w:lsdException w:name="Table Simple 3" w:semiHidden="1" w:unhideWhenUsed="1"/>
+    <w:lsdException w:name="Table Classic 1" w:semiHidden="1" w:unhideWhenUsed="1"/>
+    <w:lsdException w:name="Table Classic 2" w:semiHidden="1" w:unhideWhenUsed="1"/>
+    <w:lsdException w:name="Table Classic 3" w:semiHidden="1" w:unhideWhenUsed="1"/>
+    <w:lsdException w:name="Table Classic 4" w:semiHidden="1" w:unhideWhenUsed="1"/>
+    <w:lsdException w:name="Table Colorful 1" w:semiHidden="1" w:unhideWhenUsed="1"/>
+    <w:lsdException w:name="Table Colorful 2" w:semiHidden="1" w:unhideWhenUsed="1"/>
+    <w:lsdException w:name="Table Colorful 3" w:semiHidden="1" w:unhideWhenUsed="1"/>
+    <w:lsdException w:name="Table Columns 1" w:semiHidden="1" w:unhideWhenUsed="1"/>
+    <w:lsdException w:name="Table Columns 2" w:semiHidden="1" w:unhideWhenUsed="1"/>
+    <w:lsdException w:name="Table Columns 3" w:semiHidden="1" w:unhideWhenUsed="1"/>
+    <w:lsdException w:name="Table Columns 4" w:semiHidden="1" w:unhideWhenUsed="1"/>
+    <w:lsdException w:name="Table Columns 5" w:semiHidden="1" w:unhideWhenUsed="1"/>
+    <w:lsdException w:name="Table Grid 1" w:semiHidden="1" w:unhideWhenUsed="1"/>
+    <w:lsdException w:name="Table Grid 2" w:semiHidden="1" w:unhideWhenUsed="1"/>
+    <w:lsdException w:name="Table Grid 3" w:semiHidden="1" w:unhideWhenUsed="1"/>
+    <w:lsdException w:name="Table Grid 4" w:semiHidden="1" w:unhideWhenUsed="1"/>
+    <w:lsdException w:name="Table Grid 5" w:semiHidden="1" w:unhideWhenUsed="1"/>
+    <w:lsdException w:name="Table Grid 6" w:semiHidden="1" w:unhideWhenUsed="1"/>
+    <w:lsdException w:name="Table Grid 7" w:semiHidden="1" w:unhideWhenUsed="1"/>
+    <w:lsdException w:name="Table Grid 8" w:semiHidden="1" w:unhideWhenUsed="1"/>
+    <w:lsdException w:name="Table List 1" w:semiHidden="1" w:unhideWhenUsed="1"/>
+    <w:lsdException w:name="Table List 2" w:semiHidden="1" w:unhideWhenUsed="1"/>
+    <w:lsdException w:name="Table List 3" w:semiHidden="1" w:unhideWhenUsed="1"/>
+    <w:lsdException w:name="Table List 4" w:semiHidden="1" w:unhideWhenUsed="1"/>
+    <w:lsdException w:name="Table List 5" w:semiHidden="1" w:unhideWhenUsed="1"/>
+    <w:lsdException w:name="Table List 6" w:semiHidden="1" w:unhideWhenUsed="1"/>
+    <w:lsdException w:name="Table List 7" w:semiHidden="1" w:unhideWhenUsed="1"/>
+    <w:lsdException w:name="Table List 8" w:semiHidden="1" w:unhideWhenUsed="1"/>
+    <w:lsdException w:name="Table 3D effects 1" w:semiHidden="1" w:unhideWhenUsed="1"/>
+    <w:lsdException w:name="Table 3D effects 2" w:semiHidden="1" w:unhideWhenUsed="1"/>
+    <w:lsdException w:name="Table 3D effects 3" w:semiHidden="1" w:unhideWhenUsed="1"/>
+    <w:lsdException w:name="Table Contemporary" w:semiHidden="1" w:unhideWhenUsed="1"/>
+    <w:lsdException w:name="Table Elegant" w:semiHidden="1" w:unhideWhenUsed="1"/>
+    <w:lsdException w:name="Table Professional" w:semiHidden="1" w:unhideWhenUsed="1"/>
+    <w:lsdException w:name="Table Subtle 1" w:semiHidden="1" w:unhideWhenUsed="1"/>
+    <w:lsdException w:name="Table Subtle 2" w:semiHidden="1" w:unhideWhenUsed="1"/>
+    <w:lsdException w:name="Table Web 1" w:semiHidden="1" w:unhideWhenUsed="1"/>
+    <w:lsdException w:name="Table Web 2" w:semiHidden="1" w:unhideWhenUsed="1"/>
+    <w:lsdException w:name="Table Web 3" w:semiHidden="1" w:unhideWhenUsed="1"/>
+    <w:lsdException w:name="Balloon Text" w:semiHidden="1" w:unhideWhenUsed="1"/>
+    <w:lsdException w:name="Table Grid" w:semiHidden="1" w:uiPriority="59" w:unhideWhenUsed="1"/>
+    <w:lsdException w:name="Table Theme" w:semiHidden="1" w:unhideWhenUsed="1"/>
+    <w:lsdException w:name="Placeholder Text" w:semiHidden="1"/>
+    <w:lsdException w:name="No Spacing" w:uiPriority="1" w:qFormat="1"/>
+    <w:lsdException w:name="Light Shading" w:uiPriority="60"/>
+    <w:lsdException w:name="Light List" w:uiPriority="61"/>
+    <w:lsdException w:name="Light Grid" w:uiPriority="62"/>
+    <w:lsdException w:name="Medium Shading 1" w:uiPriority="63"/>
+    <w:lsdException w:name="Medium Shading 2" w:uiPriority="64"/>
+    <w:lsdException w:name="Medium List 1" w:uiPriority="65"/>
+    <w:lsdException w:name="Medium List 2" w:uiPriority="66"/>
+    <w:lsdException w:name="Medium Grid 1" w:uiPriority="67"/>
+    <w:lsdException w:name="Medium Grid 2" w:uiPriority="68"/>
+    <w:lsdException w:name="Medium Grid 3" w:uiPriority="69"/>
+    <w:lsdException w:name="Dark List" w:uiPriority="70"/>
+    <w:lsdException w:name="Colorful Shading" w:uiPriority="71"/>
+    <w:lsdException w:name="Colorful List" w:uiPriority="72"/>
+    <w:lsdException w:name="Colorful Grid" w:uiPriority="73"/>
+    <w:lsdException w:name="Light Shading Accent 1" w:uiPriority="60"/>
+    <w:lsdException w:name="Light List Accent 1" w:uiPriority="61"/>
+    <w:lsdException w:name="Light Grid Accent 1" w:uiPriority="62"/>
+    <w:lsdException w:name="Medium Shading 1 Accent 1" w:uiPriority="63"/>
+    <w:lsdException w:name="Medium Shading 2 Accent 1" w:uiPriority="64"/>
+    <w:lsdException w:name="Medium List 1 Accent 1" w:uiPriority="65"/>
+    <w:lsdException w:name="Revision" w:semiHidden="1"/>
+    <w:lsdException w:name="List Paragraph" w:uiPriority="34" w:qFormat="1"/>
+    <w:lsdException w:name="Quote" w:uiPriority="29" w:qFormat="1"/>
+    <w:lsdException w:name="Intense Quote" w:uiPriority="30" w:qFormat="1"/>
+    <w:lsdException w:name="Medium List 2 Accent 1" w:uiPriority="66"/>
+    <w:lsdException w:name="Medium Grid 1 Accent 1" w:uiPriority="67"/>
+    <w:lsdException w:name="Medium Grid 2 Accent 1" w:uiPriority="68"/>
+    <w:lsdException w:name="Medium Grid 3 Accent 1" w:uiPriority="69"/>
+    <w:lsdException w:name="Dark List Accent 1" w:uiPriority="70"/>
+    <w:lsdException w:name="Colorful Shading Accent 1" w:uiPriority="71"/>
+    <w:lsdException w:name="Colorful List Accent 1" w:uiPriority="72"/>
+    <w:lsdException w:name="Colorful Grid Accent 1" w:uiPriority="73"/>
+    <w:lsdException w:name="Light Shading Accent 2" w:uiPriority="60"/>
+    <w:lsdException w:name="Light List Accent 2" w:uiPriority="61"/>
+    <w:lsdException w:name="Light Grid Accent 2" w:uiPriority="62"/>
+    <w:lsdException w:name="Medium Shading 1 Accent 2" w:uiPriority="63"/>
+    <w:lsdException w:name="Medium Shading 2 Accent 2" w:uiPriority="64"/>
+    <w:lsdException w:name="Medium List 1 Accent 2" w:uiPriority="65"/>
+    <w:lsdException w:name="Medium List 2 Accent 2" w:uiPriority="66"/>
+    <w:lsdException w:name="Medium Grid 1 Accent 2" w:uiPriority="67"/>
+    <w:lsdException w:name="Medium Grid 2 Accent 2" w:uiPriority="68"/>
+    <w:lsdException w:name="Medium Grid 3 Accent 2" w:uiPriority="69"/>
+    <w:lsdException w:name="Dark List Accent 2" w:uiPriority="70"/>
+    <w:lsdException w:name="Colorful Shading Accent 2" w:uiPriority="71"/>
+    <w:lsdException w:name="Colorful List Accent 2" w:uiPriority="72"/>
+    <w:lsdException w:name="Colorful Grid Accent 2" w:uiPriority="73"/>
+    <w:lsdException w:name="Light Shading Accent 3" w:uiPriority="60"/>
+    <w:lsdException w:name="Light List Accent 3" w:uiPriority="61"/>
+    <w:lsdException w:name="Light Grid Accent 3" w:uiPriority="62"/>
+    <w:lsdException w:name="Medium Shading 1 Accent 3" w:uiPriority="63"/>
+    <w:lsdException w:name="Medium Shading 2 Accent 3" w:uiPriority="64"/>
+    <w:lsdException w:name="Medium List 1 Accent 3" w:uiPriority="65"/>
+    <w:lsdException w:name="Medium List 2 Accent 3" w:uiPriority="66"/>
+    <w:lsdException w:name="Medium Grid 1 Accent 3" w:uiPriority="67"/>
+    <w:lsdException w:name="Medium Grid 2 Accent 3" w:uiPriority="68"/>
+    <w:lsdException w:name="Medium Grid 3 Accent 3" w:uiPriority="69"/>
+    <w:lsdException w:name="Dark List Accent 3" w:uiPriority="70"/>
+    <w:lsdException w:name="Colorful Shading Accent 3" w:uiPriority="71"/>
+    <w:lsdException w:name="Colorful List Accent 3" w:uiPriority="72"/>
+    <w:lsdException w:name="Colorful Grid Accent 3" w:uiPriority="73"/>
+    <w:lsdException w:name="Light Shading Accent 4" w:uiPriority="60"/>
+    <w:lsdException w:name="Light List Accent 4" w:uiPriority="61"/>
+    <w:lsdException w:name="Light Grid Accent 4" w:uiPriority="62"/>
+    <w:lsdException w:name="Medium Shading 1 Accent 4" w:uiPriority="63"/>
+    <w:lsdException w:name="Medium Shading 2 Accent 4" w:uiPriority="64"/>
+    <w:lsdException w:name="Medium List 1 Accent 4" w:uiPriority="65"/>
+    <w:lsdException w:name="Medium List 2 Accent 4" w:uiPriority="66"/>
+    <w:lsdException w:name="Medium Grid 1 Accent 4" w:uiPriority="67"/>
+    <w:lsdException w:name="Medium Grid 2 Accent 4" w:uiPriority="68"/>
+    <w:lsdException w:name="Medium Grid 3 Accent 4" w:uiPriority="69"/>
+    <w:lsdException w:name="Dark List Accent 4" w:uiPriority="70"/>
+    <w:lsdException w:name="Colorful Shading Accent 4" w:uiPriority="71"/>
+    <w:lsdException w:name="Colorful List Accent 4" w:uiPriority="72"/>
+    <w:lsdException w:name="Colorful Grid Accent 4" w:uiPriority="73"/>
+    <w:lsdException w:name="Light Shading Accent 5" w:uiPriority="60"/>
+    <w:lsdException w:name="Light List Accent 5" w:uiPriority="61"/>
+    <w:lsdException w:name="Light Grid Accent 5" w:uiPriority="62"/>
+    <w:lsdException w:name="Medium Shading 1 Accent 5" w:uiPriority="63"/>
+    <w:lsdException w:name="Medium Shading 2 Accent 5" w:uiPriority="64"/>
+    <w:lsdException w:name="Medium List 1 Accent 5" w:uiPriority="65"/>
+    <w:lsdException w:name="Medium List 2 Accent 5" w:uiPriority="66"/>
+    <w:lsdException w:name="Medium Grid 1 Accent 5" w:uiPriority="67"/>
+    <w:lsdException w:name="Medium Grid 2 Accent 5" w:uiPriority="68"/>
+    <w:lsdException w:name="Medium Grid 3 Accent 5" w:uiPriority="69"/>
+    <w:lsdException w:name="Dark List Accent 5" w:uiPriority="70"/>
+    <w:lsdException w:name="Colorful Shading Accent 5" w:uiPriority="71"/>
+    <w:lsdException w:name="Colorful List Accent 5" w:uiPriority="72"/>
+    <w:lsdException w:name="Colorful Grid Accent 5" w:uiPriority="73"/>
+    <w:lsdException w:name="Light Shading Accent 6" w:uiPriority="60"/>
+    <w:lsdException w:name="Light List Accent 6" w:uiPriority="61"/>
+    <w:lsdException w:name="Light Grid Accent 6" w:uiPriority="62"/>
+    <w:lsdException w:name="Medium Shading 1 Accent 6" w:uiPriority="63"/>
+    <w:lsdException w:name="Medium Shading 2 Accent 6" w:uiPriority="64"/>
+    <w:lsdException w:name="Medium List 1 Accent 6" w:uiPriority="65"/>
+    <w:lsdException w:name="Medium List 2 Accent 6" w:uiPriority="66"/>
+    <w:lsdException w:name="Medium Grid 1 Accent 6" w:uiPriority="67"/>
+    <w:lsdException w:name="Medium Grid 2 Accent 6" w:uiPriority="68"/>
+    <w:lsdException w:name="Medium Grid 3 Accent 6" w:uiPriority="69"/>
+    <w:lsdException w:name="Dark List Accent 6" w:uiPriority="70"/>
+    <w:lsdException w:name="Colorful Shading Accent 6" w:uiPriority="71"/>
+    <w:lsdException w:name="Colorful List Accent 6" w:uiPriority="72"/>
+    <w:lsdException w:name="Colorful Grid Accent 6" w:uiPriority="73"/>
+    <w:lsdException w:name="Subtle Emphasis" w:uiPriority="19" w:qFormat="1"/>
+    <w:lsdException w:name="Intense Emphasis" w:uiPriority="21" w:qFormat="1"/>
+    <w:lsdException w:name="Subtle Reference" w:uiPriority="31" w:qFormat="1"/>
+    <w:lsdException w:name="Intense Reference" w:uiPriority="32" w:qFormat="1"/>
+    <w:lsdException w:name="Book Title" w:uiPriority="33" w:qFormat="1"/>
+    <w:lsdException w:name="Bibliography" w:semiHidden="1" w:uiPriority="37" w:unhideWhenUsed="1"/>
+    <w:lsdException w:name="TOC Heading" w:semiHidden="1" w:uiPriority="39" w:unhideWhenUsed="1" w:qFormat="1"/>
+    <w:lsdException w:name="Plain Table 1" w:uiPriority="41"/>
+    <w:lsdException w:name="Plain Table 2" w:uiPriority="42"/>
+    <w:lsdException w:name="Plain Table 3" w:uiPriority="43"/>
+    <w:lsdException w:name="Plain Table 4" w:uiPriority="44"/>
+    <w:lsdException w:name="Plain Table 5" w:uiPriority="45"/>
+    <w:lsdException w:name="Grid Table Light" w:uiPriority="40"/>
+    <w:lsdException w:name="Grid Table 1 Light" w:uiPriority="46"/>
+    <w:lsdException w:name="Grid Table 2" w:uiPriority="47"/>
+    <w:lsdException w:name="Grid Table 3" w:uiPriority="48"/>
+    <w:lsdException w:name="Grid Table 4" w:uiPriority="49"/>
+    <w:lsdException w:name="Grid Table 5 Dark" w:uiPriority="50"/>
+    <w:lsdException w:name="Grid Table 6 Colorful" w:uiPriority="51"/>
+    <w:lsdException w:name="Grid Table 7 Colorful" w:uiPriority="52"/>
+    <w:lsdException w:name="Grid Table 1 Light Accent 1" w:uiPriority="46"/>
+    <w:lsdException w:name="Grid Table 2 Accent 1" w:uiPriority="47"/>
+    <w:lsdException w:name="Grid Table 3 Accent 1" w:uiPriority="48"/>
+    <w:lsdException w:name="Grid Table 4 Accent 1" w:uiPriority="49"/>
+    <w:lsdException w:name="Grid Table 5 Dark Accent 1" w:uiPriority="50"/>
+    <w:lsdException w:name="Grid Table 6 Colorful Accent 1" w:uiPriority="51"/>
+    <w:lsdException w:name="Grid Table 7 Colorful Accent 1" w:uiPriority="52"/>
+    <w:lsdException w:name="Grid Table 1 Light Accent 2" w:uiPriority="46"/>
+    <w:lsdException w:name="Grid Table 2 Accent 2" w:uiPriority="47"/>
+    <w:lsdException w:name="Grid Table 3 Accent 2" w:uiPriority="48"/>
+    <w:lsdException w:name="Grid Table 4 Accent 2" w:uiPriority="49"/>
+    <w:lsdException w:name="Grid Table 5 Dark Accent 2" w:uiPriority="50"/>
+    <w:lsdException w:name="Grid Table 6 Colorful Accent 2" w:uiPriority="51"/>
+    <w:lsdException w:name="Grid Table 7 Colorful Accent 2" w:uiPriority="52"/>
+    <w:lsdException w:name="Grid Table 1 Light Accent 3" w:uiPriority="46"/>
+    <w:lsdException w:name="Grid Table 2 Accent 3" w:uiPriority="47"/>
+    <w:lsdException w:name="Grid Table 3 Accent 3" w:uiPriority="48"/>
+    <w:lsdException w:name="Grid Table 4 Accent 3" w:uiPriority="49"/>
+    <w:lsdException w:name="Grid Table 5 Dark Accent 3" w:uiPriority="50"/>
+    <w:lsdException w:name="Grid Table 6 Colorful Accent 3" w:uiPriority="51"/>
+    <w:lsdException w:name="Grid Table 7 Colorful Accent 3" w:uiPriority="52"/>
+    <w:lsdException w:name="Grid Table 1 Light Accent 4" w:uiPriority="46"/>
+    <w:lsdException w:name="Grid Table 2 Accent 4" w:uiPriority="47"/>
+    <w:lsdException w:name="Grid Table 3 Accent 4" w:uiPriority="48"/>
+    <w:lsdException w:name="Grid Table 4 Accent 4" w:uiPriority="49"/>
+    <w:lsdException w:name="Grid Table 5 Dark Accent 4" w:uiPriority="50"/>
+    <w:lsdException w:name="Grid Table 6 Colorful Accent 4" w:uiPriority="51"/>
+    <w:lsdException w:name="Grid Table 7 Colorful Accent 4" w:uiPriority="52"/>
+    <w:lsdException w:name="Grid Table 1 Light Accent 5" w:uiPriority="46"/>
+    <w:lsdException w:name="Grid Table 2 Accent 5" w:uiPriority="47"/>
+    <w:lsdException w:name="Grid Table 3 Accent 5" w:uiPriority="48"/>
+    <w:lsdException w:name="Grid Table 4 Accent 5" w:uiPriority="49"/>
+    <w:lsdException w:name="Grid Table 5 Dark Accent 5" w:uiPriority="50"/>
+    <w:lsdException w:name="Grid Table 6 Colorful Accent 5" w:uiPriority="51"/>
+    <w:lsdException w:name="Grid Table 7 Colorful Accent 5" w:uiPriority="52"/>
+    <w:lsdException w:name="Grid Table 1 Light Accent 6" w:uiPriority="46"/>
+    <w:lsdException w:name="Grid Table 2 Accent 6" w:uiPriority="47"/>
+    <w:lsdException w:name="Grid Table 3 Accent 6" w:uiPriority="48"/>
+    <w:lsdException w:name="Grid Table 4 Accent 6" w:uiPriority="49"/>
+    <w:lsdException w:name="Grid Table 5 Dark Accent 6" w:uiPriority="50"/>
+    <w:lsdException w:name="Grid Table 6 Colorful Accent 6" w:uiPriority="51"/>
+    <w:lsdException w:name="Grid Table 7 Colorful Accent 6" w:uiPriority="52"/>
+    <w:lsdException w:name="List Table 1 Light" w:uiPriority="46"/>
+    <w:lsdException w:name="List Table 2" w:uiPriority="47"/>
+    <w:lsdException w:name="List Table 3" w:uiPriority="48"/>
+    <w:lsdException w:name="List Table 4" w:uiPriority="49"/>
+    <w:lsdException w:name="List Table 5 Dark" w:uiPriority="50"/>
+    <w:lsdException w:name="List Table 6 Colorful" w:uiPriority="51"/>
+    <w:lsdException w:name="List Table 7 Colorful" w:uiPriority="52"/>
+    <w:lsdException w:name="List Table 1 Light Accent 1" w:uiPriority="46"/>
+    <w:lsdException w:name="List Table 2 Accent 1" w:uiPriority="47"/>
+    <w:lsdException w:name="List Table 3 Accent 1" w:uiPriority="48"/>
+    <w:lsdException w:name="List Table 4 Accent 1" w:uiPriority="49"/>
+    <w:lsdException w:name="List Table 5 Dark Accent 1" w:uiPriority="50"/>
+    <w:lsdException w:name="List Table 6 Colorful Accent 1" w:uiPriority="51"/>
+    <w:lsdException w:name="List Table 7 Colorful Accent 1" w:uiPriority="52"/>
+    <w:lsdException w:name="List Table 1 Light Accent 2" w:uiPriority="46"/>
+    <w:lsdException w:name="List Table 2 Accent 2" w:uiPriority="47"/>
+    <w:lsdException w:name="List Table 3 Accent 2" w:uiPriority="48"/>
+    <w:lsdException w:name="List Table 4 Accent 2" w:uiPriority="49"/>
+    <w:lsdException w:name="List Table 5 Dark Accent 2" w:uiPriority="50"/>
+    <w:lsdException w:name="List Table 6 Colorful Accent 2" w:uiPriority="51"/>
+    <w:lsdException w:name="List Table 7 Colorful Accent 2" w:uiPriority="52"/>
+    <w:lsdException w:name="List Table 1 Light Accent 3" w:uiPriority="46"/>
+    <w:lsdException w:name="List Table 2 Accent 3" w:uiPriority="47"/>
+    <w:lsdException w:name="List Table 3 Accent 3" w:uiPriority="48"/>
+    <w:lsdException w:name="List Table 4 Accent 3" w:uiPriority="49"/>
+    <w:lsdException w:name="List Table 5 Dark Accent 3" w:uiPriority="50"/>
+    <w:lsdException w:name="List Table 6 Colorful Accent 3" w:uiPriority="51"/>
+    <w:lsdException w:name="List Table 7 Colorful Accent 3" w:uiPriority="52"/>
+    <w:lsdException w:name="List Table 1 Light Accent 4" w:uiPriority="46"/>
+    <w:lsdException w:name="List Table 2 Accent 4" w:uiPriority="47"/>
+    <w:lsdException w:name="List Table 3 Accent 4" w:uiPriority="48"/>
+    <w:lsdException w:name="List Table 4 Accent 4" w:uiPriority="49"/>
+    <w:lsdException w:name="List Table 5 Dark Accent 4" w:uiPriority="50"/>
+    <w:lsdException w:name="List Table 6 Colorful Accent 4" w:uiPriority="51"/>
+    <w:lsdException w:name="List Table 7 Colorful Accent 4" w:uiPriority="52"/>
+    <w:lsdException w:name="List Table 1 Light Accent 5" w:uiPriority="46"/>
+    <w:lsdException w:name="List Table 2 Accent 5" w:uiPriority="47"/>
+    <w:lsdException w:name="List Table 3 Accent 5" w:uiPriority="48"/>
+    <w:lsdException w:name="List Table 4 Accent 5" w:uiPriority="49"/>
+    <w:lsdException w:name="List Table 5 Dark Accent 5" w:uiPriority="50"/>
+    <w:lsdException w:name="List Table 6 Colorful Accent 5" w:uiPriority="51"/>
+    <w:lsdException w:name="List Table 7 Colorful Accent 5" w:uiPriority="52"/>
+    <w:lsdException w:name="List Table 1 Light Accent 6" w:uiPriority="46"/>
+    <w:lsdException w:name="List Table 2 Accent 6" w:uiPriority="47"/>
+    <w:lsdException w:name="List Table 3 Accent 6" w:uiPriority="48"/>
+    <w:lsdException w:name="List Table 4 Accent 6" w:uiPriority="49"/>
+    <w:lsdException w:name="List Table 5 Dark Accent 6" w:uiPriority="50"/>
+    <w:lsdException w:name="List Table 6 Colorful Accent 6" w:uiPriority="51"/>
+    <w:lsdException w:name="List Table 7 Colorful Accent 6" w:uiPriority="52"/>
+    <w:lsdException w:name="Mention" w:semiHidden="1" w:unhideWhenUsed="1"/>
+    <w:lsdException w:name="Smart Hyperlink" w:semiHidden="1" w:unhideWhenUsed="1"/>
+    <w:lsdException w:name="Hashtag" w:semiHidden="1" w:unhideWhenUsed="1"/>
+    <w:lsdException w:name="Unresolved Mention" w:semiHidden="1" w:unhideWhenUsed="1"/>
+    <w:lsdException w:name="Smart Link" w:semiHidden="1" w:unhideWhenUsed="1"/>
   </w:latentStyles>
   <w:style w:type="paragraph" w:default="1" w:styleId="Normal">
     <w:name w:val="Normal"/>
@@ -4567,7 +4830,6 @@
     <w:uiPriority w:val="99"/>
     <w:semiHidden/>
     <w:unhideWhenUsed/>
-    <w:qFormat/>
     <w:tblPr>
       <w:tblInd w:w="0" w:type="dxa"/>
       <w:tblCellMar>
@@ -4605,7 +4867,6 @@
     <w:uiPriority w:val="59"/>
     <w:rsid w:val="00036409"/>
     <w:tblPr>
-      <w:tblInd w:w="0" w:type="dxa"/>
       <w:tblBorders>
         <w:top w:val="single" w:sz="4" w:space="0" w:color="auto"/>
         <w:left w:val="single" w:sz="4" w:space="0" w:color="auto"/>
@@ -4614,12 +4875,6 @@
         <w:insideH w:val="single" w:sz="4" w:space="0" w:color="auto"/>
         <w:insideV w:val="single" w:sz="4" w:space="0" w:color="auto"/>
       </w:tblBorders>
-      <w:tblCellMar>
-        <w:top w:w="0" w:type="dxa"/>
-        <w:left w:w="108" w:type="dxa"/>
-        <w:bottom w:w="0" w:type="dxa"/>
-        <w:right w:w="108" w:type="dxa"/>
-      </w:tblCellMar>
     </w:tblPr>
   </w:style>
   <w:style w:type="character" w:customStyle="1" w:styleId="Heading2Char">
@@ -4637,15 +4892,14 @@
       <w:szCs w:val="26"/>
     </w:rPr>
   </w:style>
-  <w:style w:type="table" w:customStyle="1" w:styleId="GridTable4Accent1">
-    <w:name w:val="Grid Table 4 Accent 1"/>
+  <w:style w:type="table" w:customStyle="1" w:styleId="GridTable4-Accent11">
+    <w:name w:val="Grid Table 4 - Accent 11"/>
     <w:basedOn w:val="TableNormal"/>
     <w:uiPriority w:val="49"/>
     <w:rsid w:val="00913C80"/>
     <w:tblPr>
       <w:tblStyleRowBandSize w:val="1"/>
       <w:tblStyleColBandSize w:val="1"/>
-      <w:tblInd w:w="0" w:type="dxa"/>
       <w:tblBorders>
         <w:top w:val="single" w:sz="4" w:space="0" w:color="95B3D7" w:themeColor="accent1" w:themeTint="99"/>
         <w:left w:val="single" w:sz="4" w:space="0" w:color="95B3D7" w:themeColor="accent1" w:themeTint="99"/>
@@ -4654,12 +4908,6 @@
         <w:insideH w:val="single" w:sz="4" w:space="0" w:color="95B3D7" w:themeColor="accent1" w:themeTint="99"/>
         <w:insideV w:val="single" w:sz="4" w:space="0" w:color="95B3D7" w:themeColor="accent1" w:themeTint="99"/>
       </w:tblBorders>
-      <w:tblCellMar>
-        <w:top w:w="0" w:type="dxa"/>
-        <w:left w:w="108" w:type="dxa"/>
-        <w:bottom w:w="0" w:type="dxa"/>
-        <w:right w:w="108" w:type="dxa"/>
-      </w:tblCellMar>
     </w:tblPr>
     <w:tblStylePr w:type="firstRow">
       <w:rPr>
@@ -4717,15 +4965,14 @@
       </w:tcPr>
     </w:tblStylePr>
   </w:style>
-  <w:style w:type="table" w:customStyle="1" w:styleId="GridTable4Accent5">
-    <w:name w:val="Grid Table 4 Accent 5"/>
+  <w:style w:type="table" w:customStyle="1" w:styleId="GridTable4-Accent51">
+    <w:name w:val="Grid Table 4 - Accent 51"/>
     <w:basedOn w:val="TableNormal"/>
     <w:uiPriority w:val="49"/>
     <w:rsid w:val="00913C80"/>
     <w:tblPr>
       <w:tblStyleRowBandSize w:val="1"/>
       <w:tblStyleColBandSize w:val="1"/>
-      <w:tblInd w:w="0" w:type="dxa"/>
       <w:tblBorders>
         <w:top w:val="single" w:sz="4" w:space="0" w:color="92CDDC" w:themeColor="accent5" w:themeTint="99"/>
         <w:left w:val="single" w:sz="4" w:space="0" w:color="92CDDC" w:themeColor="accent5" w:themeTint="99"/>
@@ -4734,12 +4981,6 @@
         <w:insideH w:val="single" w:sz="4" w:space="0" w:color="92CDDC" w:themeColor="accent5" w:themeTint="99"/>
         <w:insideV w:val="single" w:sz="4" w:space="0" w:color="92CDDC" w:themeColor="accent5" w:themeTint="99"/>
       </w:tblBorders>
-      <w:tblCellMar>
-        <w:top w:w="0" w:type="dxa"/>
-        <w:left w:w="108" w:type="dxa"/>
-        <w:bottom w:w="0" w:type="dxa"/>
-        <w:right w:w="108" w:type="dxa"/>
-      </w:tblCellMar>
     </w:tblPr>
     <w:tblStylePr w:type="firstRow">
       <w:rPr>
@@ -4797,8 +5038,8 @@
       </w:tcPr>
     </w:tblStylePr>
   </w:style>
-  <w:style w:type="table" w:customStyle="1" w:styleId="GridTable6ColorfulAccent1">
-    <w:name w:val="Grid Table 6 Colorful Accent 1"/>
+  <w:style w:type="table" w:customStyle="1" w:styleId="GridTable6Colorful-Accent11">
+    <w:name w:val="Grid Table 6 Colorful - Accent 11"/>
     <w:basedOn w:val="TableNormal"/>
     <w:uiPriority w:val="51"/>
     <w:rsid w:val="00913C80"/>
@@ -4808,7 +5049,6 @@
     <w:tblPr>
       <w:tblStyleRowBandSize w:val="1"/>
       <w:tblStyleColBandSize w:val="1"/>
-      <w:tblInd w:w="0" w:type="dxa"/>
       <w:tblBorders>
         <w:top w:val="single" w:sz="4" w:space="0" w:color="95B3D7" w:themeColor="accent1" w:themeTint="99"/>
         <w:left w:val="single" w:sz="4" w:space="0" w:color="95B3D7" w:themeColor="accent1" w:themeTint="99"/>
@@ -4817,12 +5057,6 @@
         <w:insideH w:val="single" w:sz="4" w:space="0" w:color="95B3D7" w:themeColor="accent1" w:themeTint="99"/>
         <w:insideV w:val="single" w:sz="4" w:space="0" w:color="95B3D7" w:themeColor="accent1" w:themeTint="99"/>
       </w:tblBorders>
-      <w:tblCellMar>
-        <w:top w:w="0" w:type="dxa"/>
-        <w:left w:w="108" w:type="dxa"/>
-        <w:bottom w:w="0" w:type="dxa"/>
-        <w:right w:w="108" w:type="dxa"/>
-      </w:tblCellMar>
     </w:tblPr>
     <w:tblStylePr w:type="firstRow">
       <w:rPr>
@@ -4873,21 +5107,14 @@
       </w:tcPr>
     </w:tblStylePr>
   </w:style>
-  <w:style w:type="table" w:customStyle="1" w:styleId="ListTable1LightAccent1">
-    <w:name w:val="List Table 1 Light Accent 1"/>
+  <w:style w:type="table" w:customStyle="1" w:styleId="ListTable1Light-Accent11">
+    <w:name w:val="List Table 1 Light - Accent 11"/>
     <w:basedOn w:val="TableNormal"/>
     <w:uiPriority w:val="46"/>
     <w:rsid w:val="00913C80"/>
     <w:tblPr>
       <w:tblStyleRowBandSize w:val="1"/>
       <w:tblStyleColBandSize w:val="1"/>
-      <w:tblInd w:w="0" w:type="dxa"/>
-      <w:tblCellMar>
-        <w:top w:w="0" w:type="dxa"/>
-        <w:left w:w="108" w:type="dxa"/>
-        <w:bottom w:w="0" w:type="dxa"/>
-        <w:right w:w="108" w:type="dxa"/>
-      </w:tblCellMar>
     </w:tblPr>
     <w:tblStylePr w:type="firstRow">
       <w:rPr>
@@ -4938,15 +5165,14 @@
       </w:tcPr>
     </w:tblStylePr>
   </w:style>
-  <w:style w:type="table" w:customStyle="1" w:styleId="ListTable4Accent1">
-    <w:name w:val="List Table 4 Accent 1"/>
+  <w:style w:type="table" w:customStyle="1" w:styleId="ListTable4-Accent11">
+    <w:name w:val="List Table 4 - Accent 11"/>
     <w:basedOn w:val="TableNormal"/>
     <w:uiPriority w:val="49"/>
     <w:rsid w:val="00913C80"/>
     <w:tblPr>
       <w:tblStyleRowBandSize w:val="1"/>
       <w:tblStyleColBandSize w:val="1"/>
-      <w:tblInd w:w="0" w:type="dxa"/>
       <w:tblBorders>
         <w:top w:val="single" w:sz="4" w:space="0" w:color="95B3D7" w:themeColor="accent1" w:themeTint="99"/>
         <w:left w:val="single" w:sz="4" w:space="0" w:color="95B3D7" w:themeColor="accent1" w:themeTint="99"/>
@@ -4954,12 +5180,6 @@
         <w:right w:val="single" w:sz="4" w:space="0" w:color="95B3D7" w:themeColor="accent1" w:themeTint="99"/>
         <w:insideH w:val="single" w:sz="4" w:space="0" w:color="95B3D7" w:themeColor="accent1" w:themeTint="99"/>
       </w:tblBorders>
-      <w:tblCellMar>
-        <w:top w:w="0" w:type="dxa"/>
-        <w:left w:w="108" w:type="dxa"/>
-        <w:bottom w:w="0" w:type="dxa"/>
-        <w:right w:w="108" w:type="dxa"/>
-      </w:tblCellMar>
     </w:tblPr>
     <w:tblStylePr w:type="firstRow">
       <w:rPr>
@@ -5016,27 +5236,20 @@
       </w:tcPr>
     </w:tblStylePr>
   </w:style>
-  <w:style w:type="table" w:customStyle="1" w:styleId="ListTable3Accent5">
-    <w:name w:val="List Table 3 Accent 5"/>
+  <w:style w:type="table" w:customStyle="1" w:styleId="ListTable3-Accent51">
+    <w:name w:val="List Table 3 - Accent 51"/>
     <w:basedOn w:val="TableNormal"/>
     <w:uiPriority w:val="48"/>
     <w:rsid w:val="00913C80"/>
     <w:tblPr>
       <w:tblStyleRowBandSize w:val="1"/>
       <w:tblStyleColBandSize w:val="1"/>
-      <w:tblInd w:w="0" w:type="dxa"/>
       <w:tblBorders>
         <w:top w:val="single" w:sz="4" w:space="0" w:color="4BACC6" w:themeColor="accent5"/>
         <w:left w:val="single" w:sz="4" w:space="0" w:color="4BACC6" w:themeColor="accent5"/>
         <w:bottom w:val="single" w:sz="4" w:space="0" w:color="4BACC6" w:themeColor="accent5"/>
         <w:right w:val="single" w:sz="4" w:space="0" w:color="4BACC6" w:themeColor="accent5"/>
       </w:tblBorders>
-      <w:tblCellMar>
-        <w:top w:w="0" w:type="dxa"/>
-        <w:left w:w="108" w:type="dxa"/>
-        <w:bottom w:w="0" w:type="dxa"/>
-        <w:right w:w="108" w:type="dxa"/>
-      </w:tblCellMar>
     </w:tblPr>
     <w:tblStylePr w:type="firstRow">
       <w:rPr>
@@ -5695,7 +5908,7 @@
 </file>
 
 <file path=customXml/itemProps2.xml><?xml version="1.0" encoding="utf-8"?>
-<ds:datastoreItem xmlns:ds="http://schemas.openxmlformats.org/officeDocument/2006/customXml" ds:itemID="{6B423E94-083C-43C6-BD48-6A52B0D8BFA0}">
+<ds:datastoreItem xmlns:ds="http://schemas.openxmlformats.org/officeDocument/2006/customXml" ds:itemID="{7C6AFA87-0818-4E06-BB5A-7A0871A296E3}">
   <ds:schemaRefs>
     <ds:schemaRef ds:uri="http://schemas.openxmlformats.org/officeDocument/2006/bibliography"/>
   </ds:schemaRefs>

</xml_diff>